<commit_message>
Table 1 improvements with flextable. Archx commit.
</commit_message>
<xml_diff>
--- a/manuscript/Aponte_Bolivar_2023_Aim3_manuscript.docx
+++ b/manuscript/Aponte_Bolivar_2023_Aim3_manuscript.docx
@@ -125,7 +125,7 @@
         <w:pStyle w:val="Date"/>
       </w:pPr>
       <w:r>
-        <w:t xml:space="preserve">2023-12-20</w:t>
+        <w:t xml:space="preserve">2023-12-21</w:t>
       </w:r>
     </w:p>
     <w:bookmarkStart w:id="20" w:name="abstract"/>
@@ -134,7 +134,7 @@
         <w:pStyle w:val="Heading1"/>
       </w:pPr>
       <w:r>
-        <w:t xml:space="preserve">1. Abstract</w:t>
+        <w:t xml:space="preserve">Abstract</w:t>
       </w:r>
     </w:p>
     <w:bookmarkEnd w:id="20"/>
@@ -144,7 +144,7 @@
         <w:pStyle w:val="Heading1"/>
       </w:pPr>
       <w:r>
-        <w:t xml:space="preserve">2. Keywords:</w:t>
+        <w:t xml:space="preserve">Keywords:</w:t>
       </w:r>
     </w:p>
     <w:p>
@@ -162,7 +162,7 @@
         <w:pStyle w:val="Heading1"/>
       </w:pPr>
       <w:r>
-        <w:t xml:space="preserve">3. Introduction</w:t>
+        <w:t xml:space="preserve">Introduction</w:t>
       </w:r>
     </w:p>
     <w:bookmarkEnd w:id="22"/>
@@ -171,9 +171,6 @@
       <w:pPr>
         <w:pStyle w:val="Heading1"/>
       </w:pPr>
-      <w:r>
-        <w:t xml:space="preserve">4. </w:t>
-      </w:r>
     </w:p>
     <w:bookmarkEnd w:id="23"/>
     <w:bookmarkStart w:id="34" w:name="materials-and-methods"/>
@@ -182,7 +179,7 @@
         <w:pStyle w:val="Heading1"/>
       </w:pPr>
       <w:r>
-        <w:t xml:space="preserve">5. Materials and Methods</w:t>
+        <w:t xml:space="preserve">Materials and Methods</w:t>
       </w:r>
     </w:p>
     <w:bookmarkStart w:id="26" w:name="field"/>
@@ -191,7 +188,7 @@
         <w:pStyle w:val="Heading2"/>
       </w:pPr>
       <w:r>
-        <w:t xml:space="preserve">5.1 Field</w:t>
+        <w:t xml:space="preserve">Field</w:t>
       </w:r>
     </w:p>
     <w:p>
@@ -334,7 +331,7 @@
         <w:pStyle w:val="Heading3"/>
       </w:pPr>
       <w:r>
-        <w:t xml:space="preserve">5.1.1 Leaf trait measurements</w:t>
+        <w:t xml:space="preserve">Leaf trait measurements</w:t>
       </w:r>
     </w:p>
     <w:p>
@@ -408,7 +405,7 @@
         <w:pStyle w:val="Heading3"/>
       </w:pPr>
       <w:r>
-        <w:t xml:space="preserve">5.1.2 Leaf tissue preparation for molecular work</w:t>
+        <w:t xml:space="preserve">Leaf tissue preparation for molecular work</w:t>
       </w:r>
     </w:p>
     <w:p>
@@ -468,7 +465,7 @@
         <w:pStyle w:val="Heading2"/>
       </w:pPr>
       <w:r>
-        <w:t xml:space="preserve">5.2 Amplicon sequencing</w:t>
+        <w:t xml:space="preserve">Amplicon sequencing</w:t>
       </w:r>
     </w:p>
     <w:p>
@@ -601,7 +598,7 @@
         <w:pStyle w:val="Heading3"/>
       </w:pPr>
       <w:r>
-        <w:t xml:space="preserve">5.2.1 Replication Statement (maybe goes before stattistical analyses)</w:t>
+        <w:t xml:space="preserve">Replication Statement (maybe goes before stattistical analyses)</w:t>
       </w:r>
     </w:p>
     <w:p>
@@ -653,7 +650,7 @@
         <w:pStyle w:val="Heading3"/>
       </w:pPr>
       <w:r>
-        <w:t xml:space="preserve">5.2.2 Mock Communities</w:t>
+        <w:t xml:space="preserve">Mock Communities</w:t>
       </w:r>
     </w:p>
     <w:p>
@@ -716,7 +713,7 @@
         <w:pStyle w:val="Heading3"/>
       </w:pPr>
       <w:r>
-        <w:t xml:space="preserve">5.2.3 Bioinformatic analyses</w:t>
+        <w:t xml:space="preserve">Bioinformatic analyses</w:t>
       </w:r>
     </w:p>
     <w:p>
@@ -1078,7 +1075,7 @@
         <w:pStyle w:val="Heading3"/>
       </w:pPr>
       <w:r>
-        <w:t xml:space="preserve">5.2.4 Ant-endophyte interaction assays</w:t>
+        <w:t xml:space="preserve">Ant-endophyte interaction assays</w:t>
       </w:r>
     </w:p>
     <w:p>
@@ -1105,7 +1102,7 @@
         <w:pStyle w:val="Heading3"/>
       </w:pPr>
       <w:r>
-        <w:t xml:space="preserve">5.2.5 Pathogen assays</w:t>
+        <w:t xml:space="preserve">Pathogen assays</w:t>
       </w:r>
     </w:p>
     <w:p>
@@ -1222,7 +1219,7 @@
         <w:pStyle w:val="Heading3"/>
       </w:pPr>
       <w:r>
-        <w:t xml:space="preserve">5.2.6 Statistical Analyses</w:t>
+        <w:t xml:space="preserve">Statistical Analyses</w:t>
       </w:r>
     </w:p>
     <w:p>
@@ -1367,7 +1364,7 @@
         <w:pStyle w:val="Heading1"/>
       </w:pPr>
       <w:r>
-        <w:t xml:space="preserve">6. Results</w:t>
+        <w:t xml:space="preserve">Results</w:t>
       </w:r>
     </w:p>
     <w:p>
@@ -1375,7 +1372,7 @@
         <w:pStyle w:val="FirstParagraph"/>
       </w:pPr>
       <w:r>
-        <w:t xml:space="preserve">To test our hypothesis (MAKE SURE TO STATE HYPOTEHSIS IN INTRO) we inoculated tree seedlings with endophytes by exposing them to forest spore fall (see Materials and Methods). Seedlings exposed to forest spore fall,</w:t>
+        <w:t xml:space="preserve">Seedlings exposed to forest spore fall,</w:t>
       </w:r>
       <w:r>
         <w:t xml:space="preserve"> </w:t>
@@ -1388,7 +1385,7 @@
         <w:t xml:space="preserve">E+</w:t>
       </w:r>
       <w:r>
-        <w:t xml:space="preserve">, had a significantly higher proportion of leaf segments colonized by fungal endophytes across all species (Fig. S1). After removal of baseline greenhouse endophyte community we see significant differences in endophyte treatment types with the exception of two species. Using our molecular data set we see that seedlings with</w:t>
+        <w:t xml:space="preserve">, had a significantly higher proportion of leaf segments colonized by fungal endophytes across all species (data from cultures, Fig. S1) Using our molecular data set we saw that seedlings with</w:t>
       </w:r>
       <w:r>
         <w:t xml:space="preserve"> </w:t>
@@ -1465,15 +1462,15 @@
         <w:t xml:space="preserve"> </w:t>
       </w:r>
       <w:r>
-        <w:t xml:space="preserve">(Fig. 1). This reflects the successful inoculation of our treatment types. Despite these significant differences, there is a high degree of variability in endophyte relative abundance within each treatment type (Fig. 1). We consider the potential effects of the treatments and conclusions therefore more like those of a continuous rather than a discrete variable.</w:t>
-      </w:r>
-    </w:p>
-    <w:p>
-      <w:pPr>
-        <w:pStyle w:val="BodyText"/>
-      </w:pPr>
-      <w:r>
-        <w:t xml:space="preserve">For all tree species we measured LMA, ACI, LPS and LT. We observed general differences in leaf functional traits summarized in Table 1. For LT we observed significant differences for</w:t>
+        <w:t xml:space="preserve">(Fig. 1). This reflects the successful inoculation of our treatment types. Despite these significant differences, there is a high degree of variability in endophyte relative abundance within each treatment type (Fig. 1).</w:t>
+      </w:r>
+    </w:p>
+    <w:p>
+      <w:pPr>
+        <w:pStyle w:val="BodyText"/>
+      </w:pPr>
+      <w:r>
+        <w:t xml:space="preserve">For individuals of all tree species, we observed general differences in leaf functional traits summarized in Table 1. For LT we observed significant differences for</w:t>
       </w:r>
       <w:r>
         <w:t xml:space="preserve"> </w:t>
@@ -1505,7 +1502,7 @@
         <w:t xml:space="preserve"> </w:t>
       </w:r>
       <w:r>
-        <w:t xml:space="preserve">sp.,</w:t>
+        <w:t xml:space="preserve">sp., and</w:t>
       </w:r>
       <w:r>
         <w:t xml:space="preserve"> </w:t>
@@ -1531,7 +1528,7 @@
         <w:pStyle w:val="Heading1"/>
       </w:pPr>
       <w:r>
-        <w:t xml:space="preserve">7. Discussion</w:t>
+        <w:t xml:space="preserve">Discussion</w:t>
       </w:r>
     </w:p>
     <w:bookmarkEnd w:id="36"/>
@@ -1541,7 +1538,7 @@
         <w:pStyle w:val="Heading1"/>
       </w:pPr>
       <w:r>
-        <w:t xml:space="preserve">8. References</w:t>
+        <w:t xml:space="preserve">References</w:t>
       </w:r>
     </w:p>
     <w:bookmarkStart w:id="75" w:name="refs"/>
@@ -2857,13 +2854,13 @@
     <w:bookmarkEnd w:id="74"/>
     <w:bookmarkEnd w:id="75"/>
     <w:bookmarkEnd w:id="76"/>
-    <w:bookmarkStart w:id="91" w:name="figures"/>
+    <w:bookmarkStart w:id="94" w:name="figures"/>
     <w:p>
       <w:pPr>
         <w:pStyle w:val="Heading1"/>
       </w:pPr>
       <w:r>
-        <w:t xml:space="preserve">9. Figures</w:t>
+        <w:t xml:space="preserve">Figures</w:t>
       </w:r>
     </w:p>
     <w:bookmarkStart w:id="80" w:name="figure-1"/>
@@ -2872,7 +2869,7 @@
         <w:pStyle w:val="Heading2"/>
       </w:pPr>
       <w:r>
-        <w:t xml:space="preserve">9.1 Figure 1</w:t>
+        <w:t xml:space="preserve">Figure 1</w:t>
       </w:r>
     </w:p>
     <w:tbl>
@@ -2895,7 +2892,7 @@
             <w:r>
               <w:drawing>
                 <wp:inline>
-                  <wp:extent cx="5943600" cy="5943600"/>
+                  <wp:extent cx="5334000" cy="5334000"/>
                   <wp:effectExtent b="0" l="0" r="0" t="0"/>
                   <wp:docPr descr="" title="" id="78" name="Picture"/>
                   <a:graphic>
@@ -2916,7 +2913,7 @@
                         <pic:spPr bwMode="auto">
                           <a:xfrm>
                             <a:off x="0" y="0"/>
-                            <a:ext cx="5943600" cy="5943600"/>
+                            <a:ext cx="5334000" cy="5334000"/>
                           </a:xfrm>
                           <a:prstGeom prst="rect">
                             <a:avLst/>
@@ -3024,7 +3021,7 @@
         <w:pStyle w:val="Heading2"/>
       </w:pPr>
       <w:r>
-        <w:t xml:space="preserve">9.2 Figure 2</w:t>
+        <w:t xml:space="preserve">Figure 2</w:t>
       </w:r>
     </w:p>
     <w:tbl>
@@ -3047,7 +3044,7 @@
             <w:r>
               <w:drawing>
                 <wp:inline>
-                  <wp:extent cx="5943600" cy="5943600"/>
+                  <wp:extent cx="5334000" cy="5334000"/>
                   <wp:effectExtent b="0" l="0" r="0" t="0"/>
                   <wp:docPr descr="" title="" id="82" name="Picture"/>
                   <a:graphic>
@@ -3068,7 +3065,7 @@
                         <pic:spPr bwMode="auto">
                           <a:xfrm>
                             <a:off x="0" y="0"/>
-                            <a:ext cx="5943600" cy="5943600"/>
+                            <a:ext cx="5334000" cy="5334000"/>
                           </a:xfrm>
                           <a:prstGeom prst="rect">
                             <a:avLst/>
@@ -3162,7 +3159,7 @@
         <w:pStyle w:val="Heading2"/>
       </w:pPr>
       <w:r>
-        <w:t xml:space="preserve">9.3 Figure 3</w:t>
+        <w:t xml:space="preserve">Figure 3</w:t>
       </w:r>
     </w:p>
     <w:tbl>
@@ -3185,7 +3182,7 @@
             <w:r>
               <w:drawing>
                 <wp:inline>
-                  <wp:extent cx="5943600" cy="5943600"/>
+                  <wp:extent cx="5334000" cy="5334000"/>
                   <wp:effectExtent b="0" l="0" r="0" t="0"/>
                   <wp:docPr descr="" title="" id="86" name="Picture"/>
                   <a:graphic>
@@ -3206,7 +3203,7 @@
                         <pic:spPr bwMode="auto">
                           <a:xfrm>
                             <a:off x="0" y="0"/>
-                            <a:ext cx="5943600" cy="5943600"/>
+                            <a:ext cx="5334000" cy="5334000"/>
                           </a:xfrm>
                           <a:prstGeom prst="rect">
                             <a:avLst/>
@@ -3380,7 +3377,7 @@
         <w:pStyle w:val="Heading2"/>
       </w:pPr>
       <w:r>
-        <w:t xml:space="preserve">9.4 Figure 4</w:t>
+        <w:t xml:space="preserve">Figure 4</w:t>
       </w:r>
     </w:p>
     <w:p>
@@ -4030,2582 +4027,65 @@
       </w:r>
     </w:p>
     <w:bookmarkEnd w:id="89"/>
-    <w:bookmarkStart w:id="90" w:name="table-1"/>
+    <w:bookmarkStart w:id="93" w:name="table-1"/>
     <w:p>
       <w:pPr>
         <w:pStyle w:val="Heading2"/>
       </w:pPr>
       <w:r>
-        <w:t xml:space="preserve">9.5 Table 1</w:t>
-      </w:r>
-    </w:p>
-    <w:p>
-      <w:pPr>
-        <w:pStyle w:val="TableCaption"/>
-      </w:pPr>
-      <w:r>
-        <w:t xml:space="preserve">Summary statistics for the leaf functional traits of the 7 tropical tree species</w:t>
-      </w:r>
-    </w:p>
-    <w:tbl>
-      <w:tblPr>
-        <w:tblStyle w:val="Table"/>
-        <w:tblW w:type="auto" w:w="0"/>
-        <w:tblLook w:firstRow="1" w:lastRow="0" w:firstColumn="0" w:lastColumn="0" w:noHBand="0" w:noVBand="0" w:val="0020"/>
-        <w:jc w:val="start"/>
-        <w:tblCaption w:val="Summary statistics for the leaf functional traits of the 7 tropical tree species"/>
-      </w:tblPr>
-      <w:tblGrid>
-        <w:gridCol w:w="1320"/>
-        <w:gridCol w:w="1320"/>
-        <w:gridCol w:w="1320"/>
-        <w:gridCol w:w="1320"/>
-        <w:gridCol w:w="1320"/>
-        <w:gridCol w:w="1320"/>
-      </w:tblGrid>
-      <w:tr>
-        <w:trPr>
-          <w:tblHeader w:val="true"/>
-        </w:trPr>
-        <w:tc>
-          <w:tcPr/>
-          <w:p>
-            <w:pPr>
-              <w:pStyle w:val="Compact"/>
-              <w:jc w:val="left"/>
-            </w:pPr>
-            <w:r>
-              <w:t xml:space="preserve">Variable</w:t>
-            </w:r>
-          </w:p>
-        </w:tc>
-        <w:tc>
-          <w:tcPr/>
-          <w:p>
-            <w:pPr>
-              <w:pStyle w:val="Compact"/>
-              <w:jc w:val="left"/>
-            </w:pPr>
-            <w:r>
-              <w:t xml:space="preserve">N</w:t>
-            </w:r>
-          </w:p>
-        </w:tc>
-        <w:tc>
-          <w:tcPr/>
-          <w:p>
-            <w:pPr>
-              <w:pStyle w:val="Compact"/>
-              <w:jc w:val="left"/>
-            </w:pPr>
-            <w:r>
-              <w:t xml:space="preserve">Mean</w:t>
-            </w:r>
-          </w:p>
-        </w:tc>
-        <w:tc>
-          <w:tcPr/>
-          <w:p>
-            <w:pPr>
-              <w:pStyle w:val="Compact"/>
-              <w:jc w:val="left"/>
-            </w:pPr>
-            <w:r>
-              <w:t xml:space="preserve">Std. Dev.</w:t>
-            </w:r>
-          </w:p>
-        </w:tc>
-        <w:tc>
-          <w:tcPr/>
-          <w:p>
-            <w:pPr>
-              <w:pStyle w:val="Compact"/>
-              <w:jc w:val="left"/>
-            </w:pPr>
-            <w:r>
-              <w:t xml:space="preserve">Min</w:t>
-            </w:r>
-          </w:p>
-        </w:tc>
-        <w:tc>
-          <w:tcPr/>
-          <w:p>
-            <w:pPr>
-              <w:pStyle w:val="Compact"/>
-              <w:jc w:val="left"/>
-            </w:pPr>
-            <w:r>
-              <w:t xml:space="preserve">Max</w:t>
-            </w:r>
-          </w:p>
-        </w:tc>
-      </w:tr>
-      <w:tr>
-        <w:tc>
-          <w:tcPr/>
-          <w:p>
-            <w:pPr>
-              <w:pStyle w:val="Compact"/>
-              <w:jc w:val="left"/>
-            </w:pPr>
-            <w:r>
-              <w:t xml:space="preserve">Species: APEIME</w:t>
-            </w:r>
-          </w:p>
-        </w:tc>
-        <w:tc>
-          <w:tcPr/>
-          <w:p>
-            <w:pPr>
-              <w:pStyle w:val="Compact"/>
-            </w:pPr>
-          </w:p>
-        </w:tc>
-        <w:tc>
-          <w:tcPr/>
-          <w:p>
-            <w:pPr>
-              <w:pStyle w:val="Compact"/>
-            </w:pPr>
-          </w:p>
-        </w:tc>
-        <w:tc>
-          <w:tcPr/>
-          <w:p>
-            <w:pPr>
-              <w:pStyle w:val="Compact"/>
-            </w:pPr>
-          </w:p>
-        </w:tc>
-        <w:tc>
-          <w:tcPr/>
-          <w:p>
-            <w:pPr>
-              <w:pStyle w:val="Compact"/>
-            </w:pPr>
-          </w:p>
-        </w:tc>
-        <w:tc>
-          <w:tcPr/>
-          <w:p>
-            <w:pPr>
-              <w:pStyle w:val="Compact"/>
-            </w:pPr>
-          </w:p>
-        </w:tc>
-      </w:tr>
-      <w:tr>
-        <w:tc>
-          <w:tcPr/>
-          <w:p>
-            <w:pPr>
-              <w:pStyle w:val="Compact"/>
-              <w:jc w:val="left"/>
-            </w:pPr>
-            <w:r>
-              <w:t xml:space="preserve">Anthocyanins (ACI)</w:t>
-            </w:r>
-          </w:p>
-        </w:tc>
-        <w:tc>
-          <w:tcPr/>
-          <w:p>
-            <w:pPr>
-              <w:pStyle w:val="Compact"/>
-              <w:jc w:val="left"/>
-            </w:pPr>
-            <w:r>
-              <w:t xml:space="preserve">83</w:t>
-            </w:r>
-          </w:p>
-        </w:tc>
-        <w:tc>
-          <w:tcPr/>
-          <w:p>
-            <w:pPr>
-              <w:pStyle w:val="Compact"/>
-              <w:jc w:val="left"/>
-            </w:pPr>
-            <w:r>
-              <w:t xml:space="preserve">5.3</w:t>
-            </w:r>
-          </w:p>
-        </w:tc>
-        <w:tc>
-          <w:tcPr/>
-          <w:p>
-            <w:pPr>
-              <w:pStyle w:val="Compact"/>
-              <w:jc w:val="left"/>
-            </w:pPr>
-            <w:r>
-              <w:t xml:space="preserve">1.1</w:t>
-            </w:r>
-          </w:p>
-        </w:tc>
-        <w:tc>
-          <w:tcPr/>
-          <w:p>
-            <w:pPr>
-              <w:pStyle w:val="Compact"/>
-              <w:jc w:val="left"/>
-            </w:pPr>
-            <w:r>
-              <w:t xml:space="preserve">3.3</w:t>
-            </w:r>
-          </w:p>
-        </w:tc>
-        <w:tc>
-          <w:tcPr/>
-          <w:p>
-            <w:pPr>
-              <w:pStyle w:val="Compact"/>
-              <w:jc w:val="left"/>
-            </w:pPr>
-            <w:r>
-              <w:t xml:space="preserve">4.6</w:t>
-            </w:r>
-          </w:p>
-        </w:tc>
-      </w:tr>
-      <w:tr>
-        <w:tc>
-          <w:tcPr/>
-          <w:p>
-            <w:pPr>
-              <w:pStyle w:val="Compact"/>
-              <w:jc w:val="left"/>
-            </w:pPr>
-            <w:r>
-              <w:t xml:space="preserve">Leaf Thickness (LT)</w:t>
-            </w:r>
-          </w:p>
-        </w:tc>
-        <w:tc>
-          <w:tcPr/>
-          <w:p>
-            <w:pPr>
-              <w:pStyle w:val="Compact"/>
-              <w:jc w:val="left"/>
-            </w:pPr>
-            <w:r>
-              <w:t xml:space="preserve">83</w:t>
-            </w:r>
-          </w:p>
-        </w:tc>
-        <w:tc>
-          <w:tcPr/>
-          <w:p>
-            <w:pPr>
-              <w:pStyle w:val="Compact"/>
-              <w:jc w:val="left"/>
-            </w:pPr>
-            <w:r>
-              <w:t xml:space="preserve">270</w:t>
-            </w:r>
-          </w:p>
-        </w:tc>
-        <w:tc>
-          <w:tcPr/>
-          <w:p>
-            <w:pPr>
-              <w:pStyle w:val="Compact"/>
-              <w:jc w:val="left"/>
-            </w:pPr>
-            <w:r>
-              <w:t xml:space="preserve">45</w:t>
-            </w:r>
-          </w:p>
-        </w:tc>
-        <w:tc>
-          <w:tcPr/>
-          <w:p>
-            <w:pPr>
-              <w:pStyle w:val="Compact"/>
-              <w:jc w:val="left"/>
-            </w:pPr>
-            <w:r>
-              <w:t xml:space="preserve">178</w:t>
-            </w:r>
-          </w:p>
-        </w:tc>
-        <w:tc>
-          <w:tcPr/>
-          <w:p>
-            <w:pPr>
-              <w:pStyle w:val="Compact"/>
-              <w:jc w:val="left"/>
-            </w:pPr>
-            <w:r>
-              <w:t xml:space="preserve">241</w:t>
-            </w:r>
-          </w:p>
-        </w:tc>
-      </w:tr>
-      <w:tr>
-        <w:tc>
-          <w:tcPr/>
-          <w:p>
-            <w:pPr>
-              <w:pStyle w:val="Compact"/>
-              <w:jc w:val="left"/>
-            </w:pPr>
-            <w:r>
-              <w:t xml:space="preserve">Leaf Punch Strength (LPS)</w:t>
-            </w:r>
-          </w:p>
-        </w:tc>
-        <w:tc>
-          <w:tcPr/>
-          <w:p>
-            <w:pPr>
-              <w:pStyle w:val="Compact"/>
-              <w:jc w:val="left"/>
-            </w:pPr>
-            <w:r>
-              <w:t xml:space="preserve">83</w:t>
-            </w:r>
-          </w:p>
-        </w:tc>
-        <w:tc>
-          <w:tcPr/>
-          <w:p>
-            <w:pPr>
-              <w:pStyle w:val="Compact"/>
-              <w:jc w:val="left"/>
-            </w:pPr>
-            <w:r>
-              <w:t xml:space="preserve">0.22</w:t>
-            </w:r>
-          </w:p>
-        </w:tc>
-        <w:tc>
-          <w:tcPr/>
-          <w:p>
-            <w:pPr>
-              <w:pStyle w:val="Compact"/>
-              <w:jc w:val="left"/>
-            </w:pPr>
-            <w:r>
-              <w:t xml:space="preserve">0.048</w:t>
-            </w:r>
-          </w:p>
-        </w:tc>
-        <w:tc>
-          <w:tcPr/>
-          <w:p>
-            <w:pPr>
-              <w:pStyle w:val="Compact"/>
-              <w:jc w:val="left"/>
-            </w:pPr>
-            <w:r>
-              <w:t xml:space="preserve">0.13</w:t>
-            </w:r>
-          </w:p>
-        </w:tc>
-        <w:tc>
-          <w:tcPr/>
-          <w:p>
-            <w:pPr>
-              <w:pStyle w:val="Compact"/>
-              <w:jc w:val="left"/>
-            </w:pPr>
-            <w:r>
-              <w:t xml:space="preserve">0.18</w:t>
-            </w:r>
-          </w:p>
-        </w:tc>
-      </w:tr>
-      <w:tr>
-        <w:tc>
-          <w:tcPr/>
-          <w:p>
-            <w:pPr>
-              <w:pStyle w:val="Compact"/>
-              <w:jc w:val="left"/>
-            </w:pPr>
-            <w:r>
-              <w:t xml:space="preserve">Leaf Mass per Area (LMA)</w:t>
-            </w:r>
-          </w:p>
-        </w:tc>
-        <w:tc>
-          <w:tcPr/>
-          <w:p>
-            <w:pPr>
-              <w:pStyle w:val="Compact"/>
-              <w:jc w:val="left"/>
-            </w:pPr>
-            <w:r>
-              <w:t xml:space="preserve">83</w:t>
-            </w:r>
-          </w:p>
-        </w:tc>
-        <w:tc>
-          <w:tcPr/>
-          <w:p>
-            <w:pPr>
-              <w:pStyle w:val="Compact"/>
-              <w:jc w:val="left"/>
-            </w:pPr>
-            <w:r>
-              <w:t xml:space="preserve">0.0011</w:t>
-            </w:r>
-          </w:p>
-        </w:tc>
-        <w:tc>
-          <w:tcPr/>
-          <w:p>
-            <w:pPr>
-              <w:pStyle w:val="Compact"/>
-              <w:jc w:val="left"/>
-            </w:pPr>
-            <w:r>
-              <w:t xml:space="preserve">0.00016</w:t>
-            </w:r>
-          </w:p>
-        </w:tc>
-        <w:tc>
-          <w:tcPr/>
-          <w:p>
-            <w:pPr>
-              <w:pStyle w:val="Compact"/>
-              <w:jc w:val="left"/>
-            </w:pPr>
-            <w:r>
-              <w:t xml:space="preserve">0.00083</w:t>
-            </w:r>
-          </w:p>
-        </w:tc>
-        <w:tc>
-          <w:tcPr/>
-          <w:p>
-            <w:pPr>
-              <w:pStyle w:val="Compact"/>
-              <w:jc w:val="left"/>
-            </w:pPr>
-            <w:r>
-              <w:t xml:space="preserve">0.001</w:t>
-            </w:r>
-          </w:p>
-        </w:tc>
-      </w:tr>
-      <w:tr>
-        <w:tc>
-          <w:tcPr/>
-          <w:p>
-            <w:pPr>
-              <w:pStyle w:val="Compact"/>
-              <w:jc w:val="left"/>
-            </w:pPr>
-            <w:r>
-              <w:t xml:space="preserve">Species: CHRYCA</w:t>
-            </w:r>
-          </w:p>
-        </w:tc>
-        <w:tc>
-          <w:tcPr/>
-          <w:p>
-            <w:pPr>
-              <w:pStyle w:val="Compact"/>
-            </w:pPr>
-          </w:p>
-        </w:tc>
-        <w:tc>
-          <w:tcPr/>
-          <w:p>
-            <w:pPr>
-              <w:pStyle w:val="Compact"/>
-            </w:pPr>
-          </w:p>
-        </w:tc>
-        <w:tc>
-          <w:tcPr/>
-          <w:p>
-            <w:pPr>
-              <w:pStyle w:val="Compact"/>
-            </w:pPr>
-          </w:p>
-        </w:tc>
-        <w:tc>
-          <w:tcPr/>
-          <w:p>
-            <w:pPr>
-              <w:pStyle w:val="Compact"/>
-            </w:pPr>
-          </w:p>
-        </w:tc>
-        <w:tc>
-          <w:tcPr/>
-          <w:p>
-            <w:pPr>
-              <w:pStyle w:val="Compact"/>
-            </w:pPr>
-          </w:p>
-        </w:tc>
-      </w:tr>
-      <w:tr>
-        <w:tc>
-          <w:tcPr/>
-          <w:p>
-            <w:pPr>
-              <w:pStyle w:val="Compact"/>
-              <w:jc w:val="left"/>
-            </w:pPr>
-            <w:r>
-              <w:t xml:space="preserve">Anthocyanins (ACI)</w:t>
-            </w:r>
-          </w:p>
-        </w:tc>
-        <w:tc>
-          <w:tcPr/>
-          <w:p>
-            <w:pPr>
-              <w:pStyle w:val="Compact"/>
-              <w:jc w:val="left"/>
-            </w:pPr>
-            <w:r>
-              <w:t xml:space="preserve">150</w:t>
-            </w:r>
-          </w:p>
-        </w:tc>
-        <w:tc>
-          <w:tcPr/>
-          <w:p>
-            <w:pPr>
-              <w:pStyle w:val="Compact"/>
-              <w:jc w:val="left"/>
-            </w:pPr>
-            <w:r>
-              <w:t xml:space="preserve">8.2</w:t>
-            </w:r>
-          </w:p>
-        </w:tc>
-        <w:tc>
-          <w:tcPr/>
-          <w:p>
-            <w:pPr>
-              <w:pStyle w:val="Compact"/>
-              <w:jc w:val="left"/>
-            </w:pPr>
-            <w:r>
-              <w:t xml:space="preserve">1.4</w:t>
-            </w:r>
-          </w:p>
-        </w:tc>
-        <w:tc>
-          <w:tcPr/>
-          <w:p>
-            <w:pPr>
-              <w:pStyle w:val="Compact"/>
-              <w:jc w:val="left"/>
-            </w:pPr>
-            <w:r>
-              <w:t xml:space="preserve">4.2</w:t>
-            </w:r>
-          </w:p>
-        </w:tc>
-        <w:tc>
-          <w:tcPr/>
-          <w:p>
-            <w:pPr>
-              <w:pStyle w:val="Compact"/>
-              <w:jc w:val="left"/>
-            </w:pPr>
-            <w:r>
-              <w:t xml:space="preserve">7.2</w:t>
-            </w:r>
-          </w:p>
-        </w:tc>
-      </w:tr>
-      <w:tr>
-        <w:tc>
-          <w:tcPr/>
-          <w:p>
-            <w:pPr>
-              <w:pStyle w:val="Compact"/>
-              <w:jc w:val="left"/>
-            </w:pPr>
-            <w:r>
-              <w:t xml:space="preserve">Leaf Thickness (LT)</w:t>
-            </w:r>
-          </w:p>
-        </w:tc>
-        <w:tc>
-          <w:tcPr/>
-          <w:p>
-            <w:pPr>
-              <w:pStyle w:val="Compact"/>
-              <w:jc w:val="left"/>
-            </w:pPr>
-            <w:r>
-              <w:t xml:space="preserve">150</w:t>
-            </w:r>
-          </w:p>
-        </w:tc>
-        <w:tc>
-          <w:tcPr/>
-          <w:p>
-            <w:pPr>
-              <w:pStyle w:val="Compact"/>
-              <w:jc w:val="left"/>
-            </w:pPr>
-            <w:r>
-              <w:t xml:space="preserve">205</w:t>
-            </w:r>
-          </w:p>
-        </w:tc>
-        <w:tc>
-          <w:tcPr/>
-          <w:p>
-            <w:pPr>
-              <w:pStyle w:val="Compact"/>
-              <w:jc w:val="left"/>
-            </w:pPr>
-            <w:r>
-              <w:t xml:space="preserve">30</w:t>
-            </w:r>
-          </w:p>
-        </w:tc>
-        <w:tc>
-          <w:tcPr/>
-          <w:p>
-            <w:pPr>
-              <w:pStyle w:val="Compact"/>
-              <w:jc w:val="left"/>
-            </w:pPr>
-            <w:r>
-              <w:t xml:space="preserve">154</w:t>
-            </w:r>
-          </w:p>
-        </w:tc>
-        <w:tc>
-          <w:tcPr/>
-          <w:p>
-            <w:pPr>
-              <w:pStyle w:val="Compact"/>
-              <w:jc w:val="left"/>
-            </w:pPr>
-            <w:r>
-              <w:t xml:space="preserve">184</w:t>
-            </w:r>
-          </w:p>
-        </w:tc>
-      </w:tr>
-      <w:tr>
-        <w:tc>
-          <w:tcPr/>
-          <w:p>
-            <w:pPr>
-              <w:pStyle w:val="Compact"/>
-              <w:jc w:val="left"/>
-            </w:pPr>
-            <w:r>
-              <w:t xml:space="preserve">Leaf Punch Strength (LPS)</w:t>
-            </w:r>
-          </w:p>
-        </w:tc>
-        <w:tc>
-          <w:tcPr/>
-          <w:p>
-            <w:pPr>
-              <w:pStyle w:val="Compact"/>
-              <w:jc w:val="left"/>
-            </w:pPr>
-            <w:r>
-              <w:t xml:space="preserve">150</w:t>
-            </w:r>
-          </w:p>
-        </w:tc>
-        <w:tc>
-          <w:tcPr/>
-          <w:p>
-            <w:pPr>
-              <w:pStyle w:val="Compact"/>
-              <w:jc w:val="left"/>
-            </w:pPr>
-            <w:r>
-              <w:t xml:space="preserve">0.53</w:t>
-            </w:r>
-          </w:p>
-        </w:tc>
-        <w:tc>
-          <w:tcPr/>
-          <w:p>
-            <w:pPr>
-              <w:pStyle w:val="Compact"/>
-              <w:jc w:val="left"/>
-            </w:pPr>
-            <w:r>
-              <w:t xml:space="preserve">0.085</w:t>
-            </w:r>
-          </w:p>
-        </w:tc>
-        <w:tc>
-          <w:tcPr/>
-          <w:p>
-            <w:pPr>
-              <w:pStyle w:val="Compact"/>
-              <w:jc w:val="left"/>
-            </w:pPr>
-            <w:r>
-              <w:t xml:space="preserve">0.26</w:t>
-            </w:r>
-          </w:p>
-        </w:tc>
-        <w:tc>
-          <w:tcPr/>
-          <w:p>
-            <w:pPr>
-              <w:pStyle w:val="Compact"/>
-              <w:jc w:val="left"/>
-            </w:pPr>
-            <w:r>
-              <w:t xml:space="preserve">0.48</w:t>
-            </w:r>
-          </w:p>
-        </w:tc>
-      </w:tr>
-      <w:tr>
-        <w:tc>
-          <w:tcPr/>
-          <w:p>
-            <w:pPr>
-              <w:pStyle w:val="Compact"/>
-              <w:jc w:val="left"/>
-            </w:pPr>
-            <w:r>
-              <w:t xml:space="preserve">Leaf Mass per Area (LMA)</w:t>
-            </w:r>
-          </w:p>
-        </w:tc>
-        <w:tc>
-          <w:tcPr/>
-          <w:p>
-            <w:pPr>
-              <w:pStyle w:val="Compact"/>
-              <w:jc w:val="left"/>
-            </w:pPr>
-            <w:r>
-              <w:t xml:space="preserve">150</w:t>
-            </w:r>
-          </w:p>
-        </w:tc>
-        <w:tc>
-          <w:tcPr/>
-          <w:p>
-            <w:pPr>
-              <w:pStyle w:val="Compact"/>
-              <w:jc w:val="left"/>
-            </w:pPr>
-            <w:r>
-              <w:t xml:space="preserve">0.0015</w:t>
-            </w:r>
-          </w:p>
-        </w:tc>
-        <w:tc>
-          <w:tcPr/>
-          <w:p>
-            <w:pPr>
-              <w:pStyle w:val="Compact"/>
-              <w:jc w:val="left"/>
-            </w:pPr>
-            <w:r>
-              <w:t xml:space="preserve">0.00016</w:t>
-            </w:r>
-          </w:p>
-        </w:tc>
-        <w:tc>
-          <w:tcPr/>
-          <w:p>
-            <w:pPr>
-              <w:pStyle w:val="Compact"/>
-              <w:jc w:val="left"/>
-            </w:pPr>
-            <w:r>
-              <w:t xml:space="preserve">0.0009</w:t>
-            </w:r>
-          </w:p>
-        </w:tc>
-        <w:tc>
-          <w:tcPr/>
-          <w:p>
-            <w:pPr>
-              <w:pStyle w:val="Compact"/>
-              <w:jc w:val="left"/>
-            </w:pPr>
-            <w:r>
-              <w:t xml:space="preserve">0.0014</w:t>
-            </w:r>
-          </w:p>
-        </w:tc>
-      </w:tr>
-      <w:tr>
-        <w:tc>
-          <w:tcPr/>
-          <w:p>
-            <w:pPr>
-              <w:pStyle w:val="Compact"/>
-              <w:jc w:val="left"/>
-            </w:pPr>
-            <w:r>
-              <w:t xml:space="preserve">Species: CORDAL</w:t>
-            </w:r>
-          </w:p>
-        </w:tc>
-        <w:tc>
-          <w:tcPr/>
-          <w:p>
-            <w:pPr>
-              <w:pStyle w:val="Compact"/>
-            </w:pPr>
-          </w:p>
-        </w:tc>
-        <w:tc>
-          <w:tcPr/>
-          <w:p>
-            <w:pPr>
-              <w:pStyle w:val="Compact"/>
-            </w:pPr>
-          </w:p>
-        </w:tc>
-        <w:tc>
-          <w:tcPr/>
-          <w:p>
-            <w:pPr>
-              <w:pStyle w:val="Compact"/>
-            </w:pPr>
-          </w:p>
-        </w:tc>
-        <w:tc>
-          <w:tcPr/>
-          <w:p>
-            <w:pPr>
-              <w:pStyle w:val="Compact"/>
-            </w:pPr>
-          </w:p>
-        </w:tc>
-        <w:tc>
-          <w:tcPr/>
-          <w:p>
-            <w:pPr>
-              <w:pStyle w:val="Compact"/>
-            </w:pPr>
-          </w:p>
-        </w:tc>
-      </w:tr>
-      <w:tr>
-        <w:tc>
-          <w:tcPr/>
-          <w:p>
-            <w:pPr>
-              <w:pStyle w:val="Compact"/>
-              <w:jc w:val="left"/>
-            </w:pPr>
-            <w:r>
-              <w:t xml:space="preserve">Anthocyanins (ACI)</w:t>
-            </w:r>
-          </w:p>
-        </w:tc>
-        <w:tc>
-          <w:tcPr/>
-          <w:p>
-            <w:pPr>
-              <w:pStyle w:val="Compact"/>
-              <w:jc w:val="left"/>
-            </w:pPr>
-            <w:r>
-              <w:t xml:space="preserve">100</w:t>
-            </w:r>
-          </w:p>
-        </w:tc>
-        <w:tc>
-          <w:tcPr/>
-          <w:p>
-            <w:pPr>
-              <w:pStyle w:val="Compact"/>
-              <w:jc w:val="left"/>
-            </w:pPr>
-            <w:r>
-              <w:t xml:space="preserve">3.5</w:t>
-            </w:r>
-          </w:p>
-        </w:tc>
-        <w:tc>
-          <w:tcPr/>
-          <w:p>
-            <w:pPr>
-              <w:pStyle w:val="Compact"/>
-              <w:jc w:val="left"/>
-            </w:pPr>
-            <w:r>
-              <w:t xml:space="preserve">0.43</w:t>
-            </w:r>
-          </w:p>
-        </w:tc>
-        <w:tc>
-          <w:tcPr/>
-          <w:p>
-            <w:pPr>
-              <w:pStyle w:val="Compact"/>
-              <w:jc w:val="left"/>
-            </w:pPr>
-            <w:r>
-              <w:t xml:space="preserve">2.7</w:t>
-            </w:r>
-          </w:p>
-        </w:tc>
-        <w:tc>
-          <w:tcPr/>
-          <w:p>
-            <w:pPr>
-              <w:pStyle w:val="Compact"/>
-              <w:jc w:val="left"/>
-            </w:pPr>
-            <w:r>
-              <w:t xml:space="preserve">3.2</w:t>
-            </w:r>
-          </w:p>
-        </w:tc>
-      </w:tr>
-      <w:tr>
-        <w:tc>
-          <w:tcPr/>
-          <w:p>
-            <w:pPr>
-              <w:pStyle w:val="Compact"/>
-              <w:jc w:val="left"/>
-            </w:pPr>
-            <w:r>
-              <w:t xml:space="preserve">Leaf Thickness (LT)</w:t>
-            </w:r>
-          </w:p>
-        </w:tc>
-        <w:tc>
-          <w:tcPr/>
-          <w:p>
-            <w:pPr>
-              <w:pStyle w:val="Compact"/>
-              <w:jc w:val="left"/>
-            </w:pPr>
-            <w:r>
-              <w:t xml:space="preserve">100</w:t>
-            </w:r>
-          </w:p>
-        </w:tc>
-        <w:tc>
-          <w:tcPr/>
-          <w:p>
-            <w:pPr>
-              <w:pStyle w:val="Compact"/>
-              <w:jc w:val="left"/>
-            </w:pPr>
-            <w:r>
-              <w:t xml:space="preserve">207</w:t>
-            </w:r>
-          </w:p>
-        </w:tc>
-        <w:tc>
-          <w:tcPr/>
-          <w:p>
-            <w:pPr>
-              <w:pStyle w:val="Compact"/>
-              <w:jc w:val="left"/>
-            </w:pPr>
-            <w:r>
-              <w:t xml:space="preserve">37</w:t>
-            </w:r>
-          </w:p>
-        </w:tc>
-        <w:tc>
-          <w:tcPr/>
-          <w:p>
-            <w:pPr>
-              <w:pStyle w:val="Compact"/>
-              <w:jc w:val="left"/>
-            </w:pPr>
-            <w:r>
-              <w:t xml:space="preserve">137</w:t>
-            </w:r>
-          </w:p>
-        </w:tc>
-        <w:tc>
-          <w:tcPr/>
-          <w:p>
-            <w:pPr>
-              <w:pStyle w:val="Compact"/>
-              <w:jc w:val="left"/>
-            </w:pPr>
-            <w:r>
-              <w:t xml:space="preserve">179</w:t>
-            </w:r>
-          </w:p>
-        </w:tc>
-      </w:tr>
-      <w:tr>
-        <w:tc>
-          <w:tcPr/>
-          <w:p>
-            <w:pPr>
-              <w:pStyle w:val="Compact"/>
-              <w:jc w:val="left"/>
-            </w:pPr>
-            <w:r>
-              <w:t xml:space="preserve">Leaf Punch Strength (LPS)</w:t>
-            </w:r>
-          </w:p>
-        </w:tc>
-        <w:tc>
-          <w:tcPr/>
-          <w:p>
-            <w:pPr>
-              <w:pStyle w:val="Compact"/>
-              <w:jc w:val="left"/>
-            </w:pPr>
-            <w:r>
-              <w:t xml:space="preserve">100</w:t>
-            </w:r>
-          </w:p>
-        </w:tc>
-        <w:tc>
-          <w:tcPr/>
-          <w:p>
-            <w:pPr>
-              <w:pStyle w:val="Compact"/>
-              <w:jc w:val="left"/>
-            </w:pPr>
-            <w:r>
-              <w:t xml:space="preserve">0.21</w:t>
-            </w:r>
-          </w:p>
-        </w:tc>
-        <w:tc>
-          <w:tcPr/>
-          <w:p>
-            <w:pPr>
-              <w:pStyle w:val="Compact"/>
-              <w:jc w:val="left"/>
-            </w:pPr>
-            <w:r>
-              <w:t xml:space="preserve">0.047</w:t>
-            </w:r>
-          </w:p>
-        </w:tc>
-        <w:tc>
-          <w:tcPr/>
-          <w:p>
-            <w:pPr>
-              <w:pStyle w:val="Compact"/>
-              <w:jc w:val="left"/>
-            </w:pPr>
-            <w:r>
-              <w:t xml:space="preserve">0.13</w:t>
-            </w:r>
-          </w:p>
-        </w:tc>
-        <w:tc>
-          <w:tcPr/>
-          <w:p>
-            <w:pPr>
-              <w:pStyle w:val="Compact"/>
-              <w:jc w:val="left"/>
-            </w:pPr>
-            <w:r>
-              <w:t xml:space="preserve">0.18</w:t>
-            </w:r>
-          </w:p>
-        </w:tc>
-      </w:tr>
-      <w:tr>
-        <w:tc>
-          <w:tcPr/>
-          <w:p>
-            <w:pPr>
-              <w:pStyle w:val="Compact"/>
-              <w:jc w:val="left"/>
-            </w:pPr>
-            <w:r>
-              <w:t xml:space="preserve">Leaf Mass per Area (LMA)</w:t>
-            </w:r>
-          </w:p>
-        </w:tc>
-        <w:tc>
-          <w:tcPr/>
-          <w:p>
-            <w:pPr>
-              <w:pStyle w:val="Compact"/>
-              <w:jc w:val="left"/>
-            </w:pPr>
-            <w:r>
-              <w:t xml:space="preserve">100</w:t>
-            </w:r>
-          </w:p>
-        </w:tc>
-        <w:tc>
-          <w:tcPr/>
-          <w:p>
-            <w:pPr>
-              <w:pStyle w:val="Compact"/>
-              <w:jc w:val="left"/>
-            </w:pPr>
-            <w:r>
-              <w:t xml:space="preserve">0.00074</w:t>
-            </w:r>
-          </w:p>
-        </w:tc>
-        <w:tc>
-          <w:tcPr/>
-          <w:p>
-            <w:pPr>
-              <w:pStyle w:val="Compact"/>
-              <w:jc w:val="left"/>
-            </w:pPr>
-            <w:r>
-              <w:t xml:space="preserve">0.00013</w:t>
-            </w:r>
-          </w:p>
-        </w:tc>
-        <w:tc>
-          <w:tcPr/>
-          <w:p>
-            <w:pPr>
-              <w:pStyle w:val="Compact"/>
-              <w:jc w:val="left"/>
-            </w:pPr>
-            <w:r>
-              <w:t xml:space="preserve">0.00054</w:t>
-            </w:r>
-          </w:p>
-        </w:tc>
-        <w:tc>
-          <w:tcPr/>
-          <w:p>
-            <w:pPr>
-              <w:pStyle w:val="Compact"/>
-              <w:jc w:val="left"/>
-            </w:pPr>
-            <w:r>
-              <w:t xml:space="preserve">0.00065</w:t>
-            </w:r>
-          </w:p>
-        </w:tc>
-      </w:tr>
-      <w:tr>
-        <w:tc>
-          <w:tcPr/>
-          <w:p>
-            <w:pPr>
-              <w:pStyle w:val="Compact"/>
-              <w:jc w:val="left"/>
-            </w:pPr>
-            <w:r>
-              <w:t xml:space="preserve">Species: DYPTE</w:t>
-            </w:r>
-          </w:p>
-        </w:tc>
-        <w:tc>
-          <w:tcPr/>
-          <w:p>
-            <w:pPr>
-              <w:pStyle w:val="Compact"/>
-            </w:pPr>
-          </w:p>
-        </w:tc>
-        <w:tc>
-          <w:tcPr/>
-          <w:p>
-            <w:pPr>
-              <w:pStyle w:val="Compact"/>
-            </w:pPr>
-          </w:p>
-        </w:tc>
-        <w:tc>
-          <w:tcPr/>
-          <w:p>
-            <w:pPr>
-              <w:pStyle w:val="Compact"/>
-            </w:pPr>
-          </w:p>
-        </w:tc>
-        <w:tc>
-          <w:tcPr/>
-          <w:p>
-            <w:pPr>
-              <w:pStyle w:val="Compact"/>
-            </w:pPr>
-          </w:p>
-        </w:tc>
-        <w:tc>
-          <w:tcPr/>
-          <w:p>
-            <w:pPr>
-              <w:pStyle w:val="Compact"/>
-            </w:pPr>
-          </w:p>
-        </w:tc>
-      </w:tr>
-      <w:tr>
-        <w:tc>
-          <w:tcPr/>
-          <w:p>
-            <w:pPr>
-              <w:pStyle w:val="Compact"/>
-              <w:jc w:val="left"/>
-            </w:pPr>
-            <w:r>
-              <w:t xml:space="preserve">Anthocyanins (ACI)</w:t>
-            </w:r>
-          </w:p>
-        </w:tc>
-        <w:tc>
-          <w:tcPr/>
-          <w:p>
-            <w:pPr>
-              <w:pStyle w:val="Compact"/>
-              <w:jc w:val="left"/>
-            </w:pPr>
-            <w:r>
-              <w:t xml:space="preserve">288</w:t>
-            </w:r>
-          </w:p>
-        </w:tc>
-        <w:tc>
-          <w:tcPr/>
-          <w:p>
-            <w:pPr>
-              <w:pStyle w:val="Compact"/>
-              <w:jc w:val="left"/>
-            </w:pPr>
-            <w:r>
-              <w:t xml:space="preserve">6.3</w:t>
-            </w:r>
-          </w:p>
-        </w:tc>
-        <w:tc>
-          <w:tcPr/>
-          <w:p>
-            <w:pPr>
-              <w:pStyle w:val="Compact"/>
-              <w:jc w:val="left"/>
-            </w:pPr>
-            <w:r>
-              <w:t xml:space="preserve">1.1</w:t>
-            </w:r>
-          </w:p>
-        </w:tc>
-        <w:tc>
-          <w:tcPr/>
-          <w:p>
-            <w:pPr>
-              <w:pStyle w:val="Compact"/>
-              <w:jc w:val="left"/>
-            </w:pPr>
-            <w:r>
-              <w:t xml:space="preserve">2.8</w:t>
-            </w:r>
-          </w:p>
-        </w:tc>
-        <w:tc>
-          <w:tcPr/>
-          <w:p>
-            <w:pPr>
-              <w:pStyle w:val="Compact"/>
-              <w:jc w:val="left"/>
-            </w:pPr>
-            <w:r>
-              <w:t xml:space="preserve">5.5</w:t>
-            </w:r>
-          </w:p>
-        </w:tc>
-      </w:tr>
-      <w:tr>
-        <w:tc>
-          <w:tcPr/>
-          <w:p>
-            <w:pPr>
-              <w:pStyle w:val="Compact"/>
-              <w:jc w:val="left"/>
-            </w:pPr>
-            <w:r>
-              <w:t xml:space="preserve">Leaf Thickness (LT)</w:t>
-            </w:r>
-          </w:p>
-        </w:tc>
-        <w:tc>
-          <w:tcPr/>
-          <w:p>
-            <w:pPr>
-              <w:pStyle w:val="Compact"/>
-              <w:jc w:val="left"/>
-            </w:pPr>
-            <w:r>
-              <w:t xml:space="preserve">288</w:t>
-            </w:r>
-          </w:p>
-        </w:tc>
-        <w:tc>
-          <w:tcPr/>
-          <w:p>
-            <w:pPr>
-              <w:pStyle w:val="Compact"/>
-              <w:jc w:val="left"/>
-            </w:pPr>
-            <w:r>
-              <w:t xml:space="preserve">148</w:t>
-            </w:r>
-          </w:p>
-        </w:tc>
-        <w:tc>
-          <w:tcPr/>
-          <w:p>
-            <w:pPr>
-              <w:pStyle w:val="Compact"/>
-              <w:jc w:val="left"/>
-            </w:pPr>
-            <w:r>
-              <w:t xml:space="preserve">13</w:t>
-            </w:r>
-          </w:p>
-        </w:tc>
-        <w:tc>
-          <w:tcPr/>
-          <w:p>
-            <w:pPr>
-              <w:pStyle w:val="Compact"/>
-              <w:jc w:val="left"/>
-            </w:pPr>
-            <w:r>
-              <w:t xml:space="preserve">115</w:t>
-            </w:r>
-          </w:p>
-        </w:tc>
-        <w:tc>
-          <w:tcPr/>
-          <w:p>
-            <w:pPr>
-              <w:pStyle w:val="Compact"/>
-              <w:jc w:val="left"/>
-            </w:pPr>
-            <w:r>
-              <w:t xml:space="preserve">141</w:t>
-            </w:r>
-          </w:p>
-        </w:tc>
-      </w:tr>
-      <w:tr>
-        <w:tc>
-          <w:tcPr/>
-          <w:p>
-            <w:pPr>
-              <w:pStyle w:val="Compact"/>
-              <w:jc w:val="left"/>
-            </w:pPr>
-            <w:r>
-              <w:t xml:space="preserve">Leaf Punch Strength (LPS)</w:t>
-            </w:r>
-          </w:p>
-        </w:tc>
-        <w:tc>
-          <w:tcPr/>
-          <w:p>
-            <w:pPr>
-              <w:pStyle w:val="Compact"/>
-              <w:jc w:val="left"/>
-            </w:pPr>
-            <w:r>
-              <w:t xml:space="preserve">288</w:t>
-            </w:r>
-          </w:p>
-        </w:tc>
-        <w:tc>
-          <w:tcPr/>
-          <w:p>
-            <w:pPr>
-              <w:pStyle w:val="Compact"/>
-              <w:jc w:val="left"/>
-            </w:pPr>
-            <w:r>
-              <w:t xml:space="preserve">0.43</w:t>
-            </w:r>
-          </w:p>
-        </w:tc>
-        <w:tc>
-          <w:tcPr/>
-          <w:p>
-            <w:pPr>
-              <w:pStyle w:val="Compact"/>
-              <w:jc w:val="left"/>
-            </w:pPr>
-            <w:r>
-              <w:t xml:space="preserve">0.064</w:t>
-            </w:r>
-          </w:p>
-        </w:tc>
-        <w:tc>
-          <w:tcPr/>
-          <w:p>
-            <w:pPr>
-              <w:pStyle w:val="Compact"/>
-              <w:jc w:val="left"/>
-            </w:pPr>
-            <w:r>
-              <w:t xml:space="preserve">0.27</w:t>
-            </w:r>
-          </w:p>
-        </w:tc>
-        <w:tc>
-          <w:tcPr/>
-          <w:p>
-            <w:pPr>
-              <w:pStyle w:val="Compact"/>
-              <w:jc w:val="left"/>
-            </w:pPr>
-            <w:r>
-              <w:t xml:space="preserve">0.38</w:t>
-            </w:r>
-          </w:p>
-        </w:tc>
-      </w:tr>
-      <w:tr>
-        <w:tc>
-          <w:tcPr/>
-          <w:p>
-            <w:pPr>
-              <w:pStyle w:val="Compact"/>
-              <w:jc w:val="left"/>
-            </w:pPr>
-            <w:r>
-              <w:t xml:space="preserve">Leaf Mass per Area (LMA)</w:t>
-            </w:r>
-          </w:p>
-        </w:tc>
-        <w:tc>
-          <w:tcPr/>
-          <w:p>
-            <w:pPr>
-              <w:pStyle w:val="Compact"/>
-              <w:jc w:val="left"/>
-            </w:pPr>
-            <w:r>
-              <w:t xml:space="preserve">288</w:t>
-            </w:r>
-          </w:p>
-        </w:tc>
-        <w:tc>
-          <w:tcPr/>
-          <w:p>
-            <w:pPr>
-              <w:pStyle w:val="Compact"/>
-              <w:jc w:val="left"/>
-            </w:pPr>
-            <w:r>
-              <w:t xml:space="preserve">0.0011</w:t>
-            </w:r>
-          </w:p>
-        </w:tc>
-        <w:tc>
-          <w:tcPr/>
-          <w:p>
-            <w:pPr>
-              <w:pStyle w:val="Compact"/>
-              <w:jc w:val="left"/>
-            </w:pPr>
-            <w:r>
-              <w:t xml:space="preserve">0.00015</w:t>
-            </w:r>
-          </w:p>
-        </w:tc>
-        <w:tc>
-          <w:tcPr/>
-          <w:p>
-            <w:pPr>
-              <w:pStyle w:val="Compact"/>
-              <w:jc w:val="left"/>
-            </w:pPr>
-            <w:r>
-              <w:t xml:space="preserve">0.00011</w:t>
-            </w:r>
-          </w:p>
-        </w:tc>
-        <w:tc>
-          <w:tcPr/>
-          <w:p>
-            <w:pPr>
-              <w:pStyle w:val="Compact"/>
-              <w:jc w:val="left"/>
-            </w:pPr>
-            <w:r>
-              <w:t xml:space="preserve">0.00099</w:t>
-            </w:r>
-          </w:p>
-        </w:tc>
-      </w:tr>
-      <w:tr>
-        <w:tc>
-          <w:tcPr/>
-          <w:p>
-            <w:pPr>
-              <w:pStyle w:val="Compact"/>
-              <w:jc w:val="left"/>
-            </w:pPr>
-            <w:r>
-              <w:t xml:space="preserve">Species: HEISCO</w:t>
-            </w:r>
-          </w:p>
-        </w:tc>
-        <w:tc>
-          <w:tcPr/>
-          <w:p>
-            <w:pPr>
-              <w:pStyle w:val="Compact"/>
-            </w:pPr>
-          </w:p>
-        </w:tc>
-        <w:tc>
-          <w:tcPr/>
-          <w:p>
-            <w:pPr>
-              <w:pStyle w:val="Compact"/>
-            </w:pPr>
-          </w:p>
-        </w:tc>
-        <w:tc>
-          <w:tcPr/>
-          <w:p>
-            <w:pPr>
-              <w:pStyle w:val="Compact"/>
-            </w:pPr>
-          </w:p>
-        </w:tc>
-        <w:tc>
-          <w:tcPr/>
-          <w:p>
-            <w:pPr>
-              <w:pStyle w:val="Compact"/>
-            </w:pPr>
-          </w:p>
-        </w:tc>
-        <w:tc>
-          <w:tcPr/>
-          <w:p>
-            <w:pPr>
-              <w:pStyle w:val="Compact"/>
-            </w:pPr>
-          </w:p>
-        </w:tc>
-      </w:tr>
-      <w:tr>
-        <w:tc>
-          <w:tcPr/>
-          <w:p>
-            <w:pPr>
-              <w:pStyle w:val="Compact"/>
-              <w:jc w:val="left"/>
-            </w:pPr>
-            <w:r>
-              <w:t xml:space="preserve">Anthocyanins (ACI)</w:t>
-            </w:r>
-          </w:p>
-        </w:tc>
-        <w:tc>
-          <w:tcPr/>
-          <w:p>
-            <w:pPr>
-              <w:pStyle w:val="Compact"/>
-              <w:jc w:val="left"/>
-            </w:pPr>
-            <w:r>
-              <w:t xml:space="preserve">132</w:t>
-            </w:r>
-          </w:p>
-        </w:tc>
-        <w:tc>
-          <w:tcPr/>
-          <w:p>
-            <w:pPr>
-              <w:pStyle w:val="Compact"/>
-              <w:jc w:val="left"/>
-            </w:pPr>
-            <w:r>
-              <w:t xml:space="preserve">6.8</w:t>
-            </w:r>
-          </w:p>
-        </w:tc>
-        <w:tc>
-          <w:tcPr/>
-          <w:p>
-            <w:pPr>
-              <w:pStyle w:val="Compact"/>
-              <w:jc w:val="left"/>
-            </w:pPr>
-            <w:r>
-              <w:t xml:space="preserve">2.9</w:t>
-            </w:r>
-          </w:p>
-        </w:tc>
-        <w:tc>
-          <w:tcPr/>
-          <w:p>
-            <w:pPr>
-              <w:pStyle w:val="Compact"/>
-              <w:jc w:val="left"/>
-            </w:pPr>
-            <w:r>
-              <w:t xml:space="preserve">2.7</w:t>
-            </w:r>
-          </w:p>
-        </w:tc>
-        <w:tc>
-          <w:tcPr/>
-          <w:p>
-            <w:pPr>
-              <w:pStyle w:val="Compact"/>
-              <w:jc w:val="left"/>
-            </w:pPr>
-            <w:r>
-              <w:t xml:space="preserve">4.7</w:t>
-            </w:r>
-          </w:p>
-        </w:tc>
-      </w:tr>
-      <w:tr>
-        <w:tc>
-          <w:tcPr/>
-          <w:p>
-            <w:pPr>
-              <w:pStyle w:val="Compact"/>
-              <w:jc w:val="left"/>
-            </w:pPr>
-            <w:r>
-              <w:t xml:space="preserve">Leaf Thickness (LT)</w:t>
-            </w:r>
-          </w:p>
-        </w:tc>
-        <w:tc>
-          <w:tcPr/>
-          <w:p>
-            <w:pPr>
-              <w:pStyle w:val="Compact"/>
-              <w:jc w:val="left"/>
-            </w:pPr>
-            <w:r>
-              <w:t xml:space="preserve">132</w:t>
-            </w:r>
-          </w:p>
-        </w:tc>
-        <w:tc>
-          <w:tcPr/>
-          <w:p>
-            <w:pPr>
-              <w:pStyle w:val="Compact"/>
-              <w:jc w:val="left"/>
-            </w:pPr>
-            <w:r>
-              <w:t xml:space="preserve">214</w:t>
-            </w:r>
-          </w:p>
-        </w:tc>
-        <w:tc>
-          <w:tcPr/>
-          <w:p>
-            <w:pPr>
-              <w:pStyle w:val="Compact"/>
-              <w:jc w:val="left"/>
-            </w:pPr>
-            <w:r>
-              <w:t xml:space="preserve">42</w:t>
-            </w:r>
-          </w:p>
-        </w:tc>
-        <w:tc>
-          <w:tcPr/>
-          <w:p>
-            <w:pPr>
-              <w:pStyle w:val="Compact"/>
-              <w:jc w:val="left"/>
-            </w:pPr>
-            <w:r>
-              <w:t xml:space="preserve">134</w:t>
-            </w:r>
-          </w:p>
-        </w:tc>
-        <w:tc>
-          <w:tcPr/>
-          <w:p>
-            <w:pPr>
-              <w:pStyle w:val="Compact"/>
-              <w:jc w:val="left"/>
-            </w:pPr>
-            <w:r>
-              <w:t xml:space="preserve">186</w:t>
-            </w:r>
-          </w:p>
-        </w:tc>
-      </w:tr>
-      <w:tr>
-        <w:tc>
-          <w:tcPr/>
-          <w:p>
-            <w:pPr>
-              <w:pStyle w:val="Compact"/>
-              <w:jc w:val="left"/>
-            </w:pPr>
-            <w:r>
-              <w:t xml:space="preserve">Leaf Punch Strength (LPS)</w:t>
-            </w:r>
-          </w:p>
-        </w:tc>
-        <w:tc>
-          <w:tcPr/>
-          <w:p>
-            <w:pPr>
-              <w:pStyle w:val="Compact"/>
-              <w:jc w:val="left"/>
-            </w:pPr>
-            <w:r>
-              <w:t xml:space="preserve">132</w:t>
-            </w:r>
-          </w:p>
-        </w:tc>
-        <w:tc>
-          <w:tcPr/>
-          <w:p>
-            <w:pPr>
-              <w:pStyle w:val="Compact"/>
-              <w:jc w:val="left"/>
-            </w:pPr>
-            <w:r>
-              <w:t xml:space="preserve">0.77</w:t>
-            </w:r>
-          </w:p>
-        </w:tc>
-        <w:tc>
-          <w:tcPr/>
-          <w:p>
-            <w:pPr>
-              <w:pStyle w:val="Compact"/>
-              <w:jc w:val="left"/>
-            </w:pPr>
-            <w:r>
-              <w:t xml:space="preserve">0.23</w:t>
-            </w:r>
-          </w:p>
-        </w:tc>
-        <w:tc>
-          <w:tcPr/>
-          <w:p>
-            <w:pPr>
-              <w:pStyle w:val="Compact"/>
-              <w:jc w:val="left"/>
-            </w:pPr>
-            <w:r>
-              <w:t xml:space="preserve">0.19</w:t>
-            </w:r>
-          </w:p>
-        </w:tc>
-        <w:tc>
-          <w:tcPr/>
-          <w:p>
-            <w:pPr>
-              <w:pStyle w:val="Compact"/>
-              <w:jc w:val="left"/>
-            </w:pPr>
-            <w:r>
-              <w:t xml:space="preserve">0.7</w:t>
-            </w:r>
-          </w:p>
-        </w:tc>
-      </w:tr>
-      <w:tr>
-        <w:tc>
-          <w:tcPr/>
-          <w:p>
-            <w:pPr>
-              <w:pStyle w:val="Compact"/>
-              <w:jc w:val="left"/>
-            </w:pPr>
-            <w:r>
-              <w:t xml:space="preserve">Leaf Mass per Area (LMA)</w:t>
-            </w:r>
-          </w:p>
-        </w:tc>
-        <w:tc>
-          <w:tcPr/>
-          <w:p>
-            <w:pPr>
-              <w:pStyle w:val="Compact"/>
-              <w:jc w:val="left"/>
-            </w:pPr>
-            <w:r>
-              <w:t xml:space="preserve">132</w:t>
-            </w:r>
-          </w:p>
-        </w:tc>
-        <w:tc>
-          <w:tcPr/>
-          <w:p>
-            <w:pPr>
-              <w:pStyle w:val="Compact"/>
-              <w:jc w:val="left"/>
-            </w:pPr>
-            <w:r>
-              <w:t xml:space="preserve">0.0017</w:t>
-            </w:r>
-          </w:p>
-        </w:tc>
-        <w:tc>
-          <w:tcPr/>
-          <w:p>
-            <w:pPr>
-              <w:pStyle w:val="Compact"/>
-              <w:jc w:val="left"/>
-            </w:pPr>
-            <w:r>
-              <w:t xml:space="preserve">0.00042</w:t>
-            </w:r>
-          </w:p>
-        </w:tc>
-        <w:tc>
-          <w:tcPr/>
-          <w:p>
-            <w:pPr>
-              <w:pStyle w:val="Compact"/>
-              <w:jc w:val="left"/>
-            </w:pPr>
-            <w:r>
-              <w:t xml:space="preserve">0.00078</w:t>
-            </w:r>
-          </w:p>
-        </w:tc>
-        <w:tc>
-          <w:tcPr/>
-          <w:p>
-            <w:pPr>
-              <w:pStyle w:val="Compact"/>
-              <w:jc w:val="left"/>
-            </w:pPr>
-            <w:r>
-              <w:t xml:space="preserve">0.0015</w:t>
-            </w:r>
-          </w:p>
-        </w:tc>
-      </w:tr>
-      <w:tr>
-        <w:tc>
-          <w:tcPr/>
-          <w:p>
-            <w:pPr>
-              <w:pStyle w:val="Compact"/>
-              <w:jc w:val="left"/>
-            </w:pPr>
-            <w:r>
-              <w:t xml:space="preserve">Species: LACPA</w:t>
-            </w:r>
-          </w:p>
-        </w:tc>
-        <w:tc>
-          <w:tcPr/>
-          <w:p>
-            <w:pPr>
-              <w:pStyle w:val="Compact"/>
-            </w:pPr>
-          </w:p>
-        </w:tc>
-        <w:tc>
-          <w:tcPr/>
-          <w:p>
-            <w:pPr>
-              <w:pStyle w:val="Compact"/>
-            </w:pPr>
-          </w:p>
-        </w:tc>
-        <w:tc>
-          <w:tcPr/>
-          <w:p>
-            <w:pPr>
-              <w:pStyle w:val="Compact"/>
-            </w:pPr>
-          </w:p>
-        </w:tc>
-        <w:tc>
-          <w:tcPr/>
-          <w:p>
-            <w:pPr>
-              <w:pStyle w:val="Compact"/>
-            </w:pPr>
-          </w:p>
-        </w:tc>
-        <w:tc>
-          <w:tcPr/>
-          <w:p>
-            <w:pPr>
-              <w:pStyle w:val="Compact"/>
-            </w:pPr>
-          </w:p>
-        </w:tc>
-      </w:tr>
-      <w:tr>
-        <w:tc>
-          <w:tcPr/>
-          <w:p>
-            <w:pPr>
-              <w:pStyle w:val="Compact"/>
-              <w:jc w:val="left"/>
-            </w:pPr>
-            <w:r>
-              <w:t xml:space="preserve">Anthocyanins (ACI)</w:t>
-            </w:r>
-          </w:p>
-        </w:tc>
-        <w:tc>
-          <w:tcPr/>
-          <w:p>
-            <w:pPr>
-              <w:pStyle w:val="Compact"/>
-              <w:jc w:val="left"/>
-            </w:pPr>
-            <w:r>
-              <w:t xml:space="preserve">185</w:t>
-            </w:r>
-          </w:p>
-        </w:tc>
-        <w:tc>
-          <w:tcPr/>
-          <w:p>
-            <w:pPr>
-              <w:pStyle w:val="Compact"/>
-              <w:jc w:val="left"/>
-            </w:pPr>
-            <w:r>
-              <w:t xml:space="preserve">5.9</w:t>
-            </w:r>
-          </w:p>
-        </w:tc>
-        <w:tc>
-          <w:tcPr/>
-          <w:p>
-            <w:pPr>
-              <w:pStyle w:val="Compact"/>
-              <w:jc w:val="left"/>
-            </w:pPr>
-            <w:r>
-              <w:t xml:space="preserve">1.3</w:t>
-            </w:r>
-          </w:p>
-        </w:tc>
-        <w:tc>
-          <w:tcPr/>
-          <w:p>
-            <w:pPr>
-              <w:pStyle w:val="Compact"/>
-              <w:jc w:val="left"/>
-            </w:pPr>
-            <w:r>
-              <w:t xml:space="preserve">2.7</w:t>
-            </w:r>
-          </w:p>
-        </w:tc>
-        <w:tc>
-          <w:tcPr/>
-          <w:p>
-            <w:pPr>
-              <w:pStyle w:val="Compact"/>
-              <w:jc w:val="left"/>
-            </w:pPr>
-            <w:r>
-              <w:t xml:space="preserve">4.8</w:t>
-            </w:r>
-          </w:p>
-        </w:tc>
-      </w:tr>
-      <w:tr>
-        <w:tc>
-          <w:tcPr/>
-          <w:p>
-            <w:pPr>
-              <w:pStyle w:val="Compact"/>
-              <w:jc w:val="left"/>
-            </w:pPr>
-            <w:r>
-              <w:t xml:space="preserve">Leaf Thickness (LT)</w:t>
-            </w:r>
-          </w:p>
-        </w:tc>
-        <w:tc>
-          <w:tcPr/>
-          <w:p>
-            <w:pPr>
-              <w:pStyle w:val="Compact"/>
-              <w:jc w:val="left"/>
-            </w:pPr>
-            <w:r>
-              <w:t xml:space="preserve">185</w:t>
-            </w:r>
-          </w:p>
-        </w:tc>
-        <w:tc>
-          <w:tcPr/>
-          <w:p>
-            <w:pPr>
-              <w:pStyle w:val="Compact"/>
-              <w:jc w:val="left"/>
-            </w:pPr>
-            <w:r>
-              <w:t xml:space="preserve">245</w:t>
-            </w:r>
-          </w:p>
-        </w:tc>
-        <w:tc>
-          <w:tcPr/>
-          <w:p>
-            <w:pPr>
-              <w:pStyle w:val="Compact"/>
-              <w:jc w:val="left"/>
-            </w:pPr>
-            <w:r>
-              <w:t xml:space="preserve">18</w:t>
-            </w:r>
-          </w:p>
-        </w:tc>
-        <w:tc>
-          <w:tcPr/>
-          <w:p>
-            <w:pPr>
-              <w:pStyle w:val="Compact"/>
-              <w:jc w:val="left"/>
-            </w:pPr>
-            <w:r>
-              <w:t xml:space="preserve">180</w:t>
-            </w:r>
-          </w:p>
-        </w:tc>
-        <w:tc>
-          <w:tcPr/>
-          <w:p>
-            <w:pPr>
-              <w:pStyle w:val="Compact"/>
-              <w:jc w:val="left"/>
-            </w:pPr>
-            <w:r>
-              <w:t xml:space="preserve">234</w:t>
-            </w:r>
-          </w:p>
-        </w:tc>
-      </w:tr>
-      <w:tr>
-        <w:tc>
-          <w:tcPr/>
-          <w:p>
-            <w:pPr>
-              <w:pStyle w:val="Compact"/>
-              <w:jc w:val="left"/>
-            </w:pPr>
-            <w:r>
-              <w:t xml:space="preserve">Leaf Punch Strength (LPS)</w:t>
-            </w:r>
-          </w:p>
-        </w:tc>
-        <w:tc>
-          <w:tcPr/>
-          <w:p>
-            <w:pPr>
-              <w:pStyle w:val="Compact"/>
-              <w:jc w:val="left"/>
-            </w:pPr>
-            <w:r>
-              <w:t xml:space="preserve">185</w:t>
-            </w:r>
-          </w:p>
-        </w:tc>
-        <w:tc>
-          <w:tcPr/>
-          <w:p>
-            <w:pPr>
-              <w:pStyle w:val="Compact"/>
-              <w:jc w:val="left"/>
-            </w:pPr>
-            <w:r>
-              <w:t xml:space="preserve">0.33</w:t>
-            </w:r>
-          </w:p>
-        </w:tc>
-        <w:tc>
-          <w:tcPr/>
-          <w:p>
-            <w:pPr>
-              <w:pStyle w:val="Compact"/>
-              <w:jc w:val="left"/>
-            </w:pPr>
-            <w:r>
-              <w:t xml:space="preserve">0.042</w:t>
-            </w:r>
-          </w:p>
-        </w:tc>
-        <w:tc>
-          <w:tcPr/>
-          <w:p>
-            <w:pPr>
-              <w:pStyle w:val="Compact"/>
-              <w:jc w:val="left"/>
-            </w:pPr>
-            <w:r>
-              <w:t xml:space="preserve">0.2</w:t>
-            </w:r>
-          </w:p>
-        </w:tc>
-        <w:tc>
-          <w:tcPr/>
-          <w:p>
-            <w:pPr>
-              <w:pStyle w:val="Compact"/>
-              <w:jc w:val="left"/>
-            </w:pPr>
-            <w:r>
-              <w:t xml:space="preserve">0.31</w:t>
-            </w:r>
-          </w:p>
-        </w:tc>
-      </w:tr>
-      <w:tr>
-        <w:tc>
-          <w:tcPr/>
-          <w:p>
-            <w:pPr>
-              <w:pStyle w:val="Compact"/>
-              <w:jc w:val="left"/>
-            </w:pPr>
-            <w:r>
-              <w:t xml:space="preserve">Leaf Mass per Area (LMA)</w:t>
-            </w:r>
-          </w:p>
-        </w:tc>
-        <w:tc>
-          <w:tcPr/>
-          <w:p>
-            <w:pPr>
-              <w:pStyle w:val="Compact"/>
-              <w:jc w:val="left"/>
-            </w:pPr>
-            <w:r>
-              <w:t xml:space="preserve">185</w:t>
-            </w:r>
-          </w:p>
-        </w:tc>
-        <w:tc>
-          <w:tcPr/>
-          <w:p>
-            <w:pPr>
-              <w:pStyle w:val="Compact"/>
-              <w:jc w:val="left"/>
-            </w:pPr>
-            <w:r>
-              <w:t xml:space="preserve">0.0014</w:t>
-            </w:r>
-          </w:p>
-        </w:tc>
-        <w:tc>
-          <w:tcPr/>
-          <w:p>
-            <w:pPr>
-              <w:pStyle w:val="Compact"/>
-              <w:jc w:val="left"/>
-            </w:pPr>
-            <w:r>
-              <w:t xml:space="preserve">0.00019</w:t>
-            </w:r>
-          </w:p>
-        </w:tc>
-        <w:tc>
-          <w:tcPr/>
-          <w:p>
-            <w:pPr>
-              <w:pStyle w:val="Compact"/>
-              <w:jc w:val="left"/>
-            </w:pPr>
-            <w:r>
-              <w:t xml:space="preserve">0.00015</w:t>
-            </w:r>
-          </w:p>
-        </w:tc>
-        <w:tc>
-          <w:tcPr/>
-          <w:p>
-            <w:pPr>
-              <w:pStyle w:val="Compact"/>
-              <w:jc w:val="left"/>
-            </w:pPr>
-            <w:r>
-              <w:t xml:space="preserve">0.0012</w:t>
-            </w:r>
-          </w:p>
-        </w:tc>
-      </w:tr>
-      <w:tr>
-        <w:tc>
-          <w:tcPr/>
-          <w:p>
-            <w:pPr>
-              <w:pStyle w:val="Compact"/>
-              <w:jc w:val="left"/>
-            </w:pPr>
-            <w:r>
-              <w:t xml:space="preserve">Species: THEOCA</w:t>
-            </w:r>
-          </w:p>
-        </w:tc>
-        <w:tc>
-          <w:tcPr/>
-          <w:p>
-            <w:pPr>
-              <w:pStyle w:val="Compact"/>
-            </w:pPr>
-          </w:p>
-        </w:tc>
-        <w:tc>
-          <w:tcPr/>
-          <w:p>
-            <w:pPr>
-              <w:pStyle w:val="Compact"/>
-            </w:pPr>
-          </w:p>
-        </w:tc>
-        <w:tc>
-          <w:tcPr/>
-          <w:p>
-            <w:pPr>
-              <w:pStyle w:val="Compact"/>
-            </w:pPr>
-          </w:p>
-        </w:tc>
-        <w:tc>
-          <w:tcPr/>
-          <w:p>
-            <w:pPr>
-              <w:pStyle w:val="Compact"/>
-            </w:pPr>
-          </w:p>
-        </w:tc>
-        <w:tc>
-          <w:tcPr/>
-          <w:p>
-            <w:pPr>
-              <w:pStyle w:val="Compact"/>
-            </w:pPr>
-          </w:p>
-        </w:tc>
-      </w:tr>
-      <w:tr>
-        <w:tc>
-          <w:tcPr/>
-          <w:p>
-            <w:pPr>
-              <w:pStyle w:val="Compact"/>
-              <w:jc w:val="left"/>
-            </w:pPr>
-            <w:r>
-              <w:t xml:space="preserve">Anthocyanins (ACI)</w:t>
-            </w:r>
-          </w:p>
-        </w:tc>
-        <w:tc>
-          <w:tcPr/>
-          <w:p>
-            <w:pPr>
-              <w:pStyle w:val="Compact"/>
-              <w:jc w:val="left"/>
-            </w:pPr>
-            <w:r>
-              <w:t xml:space="preserve">176</w:t>
-            </w:r>
-          </w:p>
-        </w:tc>
-        <w:tc>
-          <w:tcPr/>
-          <w:p>
-            <w:pPr>
-              <w:pStyle w:val="Compact"/>
-              <w:jc w:val="left"/>
-            </w:pPr>
-            <w:r>
-              <w:t xml:space="preserve">4.2</w:t>
-            </w:r>
-          </w:p>
-        </w:tc>
-        <w:tc>
-          <w:tcPr/>
-          <w:p>
-            <w:pPr>
-              <w:pStyle w:val="Compact"/>
-              <w:jc w:val="left"/>
-            </w:pPr>
-            <w:r>
-              <w:t xml:space="preserve">0.77</w:t>
-            </w:r>
-          </w:p>
-        </w:tc>
-        <w:tc>
-          <w:tcPr/>
-          <w:p>
-            <w:pPr>
-              <w:pStyle w:val="Compact"/>
-              <w:jc w:val="left"/>
-            </w:pPr>
-            <w:r>
-              <w:t xml:space="preserve">2.4</w:t>
-            </w:r>
-          </w:p>
-        </w:tc>
-        <w:tc>
-          <w:tcPr/>
-          <w:p>
-            <w:pPr>
-              <w:pStyle w:val="Compact"/>
-              <w:jc w:val="left"/>
-            </w:pPr>
-            <w:r>
-              <w:t xml:space="preserve">3.6</w:t>
-            </w:r>
-          </w:p>
-        </w:tc>
-      </w:tr>
-      <w:tr>
-        <w:tc>
-          <w:tcPr/>
-          <w:p>
-            <w:pPr>
-              <w:pStyle w:val="Compact"/>
-              <w:jc w:val="left"/>
-            </w:pPr>
-            <w:r>
-              <w:t xml:space="preserve">Leaf Thickness (LT)</w:t>
-            </w:r>
-          </w:p>
-        </w:tc>
-        <w:tc>
-          <w:tcPr/>
-          <w:p>
-            <w:pPr>
-              <w:pStyle w:val="Compact"/>
-              <w:jc w:val="left"/>
-            </w:pPr>
-            <w:r>
-              <w:t xml:space="preserve">176</w:t>
-            </w:r>
-          </w:p>
-        </w:tc>
-        <w:tc>
-          <w:tcPr/>
-          <w:p>
-            <w:pPr>
-              <w:pStyle w:val="Compact"/>
-              <w:jc w:val="left"/>
-            </w:pPr>
-            <w:r>
-              <w:t xml:space="preserve">200</w:t>
-            </w:r>
-          </w:p>
-        </w:tc>
-        <w:tc>
-          <w:tcPr/>
-          <w:p>
-            <w:pPr>
-              <w:pStyle w:val="Compact"/>
-              <w:jc w:val="left"/>
-            </w:pPr>
-            <w:r>
-              <w:t xml:space="preserve">43</w:t>
-            </w:r>
-          </w:p>
-        </w:tc>
-        <w:tc>
-          <w:tcPr/>
-          <w:p>
-            <w:pPr>
-              <w:pStyle w:val="Compact"/>
-              <w:jc w:val="left"/>
-            </w:pPr>
-            <w:r>
-              <w:t xml:space="preserve">116</w:t>
-            </w:r>
-          </w:p>
-        </w:tc>
-        <w:tc>
-          <w:tcPr/>
-          <w:p>
-            <w:pPr>
-              <w:pStyle w:val="Compact"/>
-              <w:jc w:val="left"/>
-            </w:pPr>
-            <w:r>
-              <w:t xml:space="preserve">167</w:t>
-            </w:r>
-          </w:p>
-        </w:tc>
-      </w:tr>
-      <w:tr>
-        <w:tc>
-          <w:tcPr/>
-          <w:p>
-            <w:pPr>
-              <w:pStyle w:val="Compact"/>
-              <w:jc w:val="left"/>
-            </w:pPr>
-            <w:r>
-              <w:t xml:space="preserve">Leaf Punch Strength (LPS)</w:t>
-            </w:r>
-          </w:p>
-        </w:tc>
-        <w:tc>
-          <w:tcPr/>
-          <w:p>
-            <w:pPr>
-              <w:pStyle w:val="Compact"/>
-              <w:jc w:val="left"/>
-            </w:pPr>
-            <w:r>
-              <w:t xml:space="preserve">176</w:t>
-            </w:r>
-          </w:p>
-        </w:tc>
-        <w:tc>
-          <w:tcPr/>
-          <w:p>
-            <w:pPr>
-              <w:pStyle w:val="Compact"/>
-              <w:jc w:val="left"/>
-            </w:pPr>
-            <w:r>
-              <w:t xml:space="preserve">0.38</w:t>
-            </w:r>
-          </w:p>
-        </w:tc>
-        <w:tc>
-          <w:tcPr/>
-          <w:p>
-            <w:pPr>
-              <w:pStyle w:val="Compact"/>
-              <w:jc w:val="left"/>
-            </w:pPr>
-            <w:r>
-              <w:t xml:space="preserve">0.064</w:t>
-            </w:r>
-          </w:p>
-        </w:tc>
-        <w:tc>
-          <w:tcPr/>
-          <w:p>
-            <w:pPr>
-              <w:pStyle w:val="Compact"/>
-              <w:jc w:val="left"/>
-            </w:pPr>
-            <w:r>
-              <w:t xml:space="preserve">0.21</w:t>
-            </w:r>
-          </w:p>
-        </w:tc>
-        <w:tc>
-          <w:tcPr/>
-          <w:p>
-            <w:pPr>
-              <w:pStyle w:val="Compact"/>
-              <w:jc w:val="left"/>
-            </w:pPr>
-            <w:r>
-              <w:t xml:space="preserve">0.34</w:t>
-            </w:r>
-          </w:p>
-        </w:tc>
-      </w:tr>
-      <w:tr>
-        <w:tc>
-          <w:tcPr/>
-          <w:p>
-            <w:pPr>
-              <w:pStyle w:val="Compact"/>
-              <w:jc w:val="left"/>
-            </w:pPr>
-            <w:r>
-              <w:t xml:space="preserve">Leaf Mass per Area (LMA)</w:t>
-            </w:r>
-          </w:p>
-        </w:tc>
-        <w:tc>
-          <w:tcPr/>
-          <w:p>
-            <w:pPr>
-              <w:pStyle w:val="Compact"/>
-              <w:jc w:val="left"/>
-            </w:pPr>
-            <w:r>
-              <w:t xml:space="preserve">176</w:t>
-            </w:r>
-          </w:p>
-        </w:tc>
-        <w:tc>
-          <w:tcPr/>
-          <w:p>
-            <w:pPr>
-              <w:pStyle w:val="Compact"/>
-              <w:jc w:val="left"/>
-            </w:pPr>
-            <w:r>
-              <w:t xml:space="preserve">0.00094</w:t>
-            </w:r>
-          </w:p>
-        </w:tc>
-        <w:tc>
-          <w:tcPr/>
-          <w:p>
-            <w:pPr>
-              <w:pStyle w:val="Compact"/>
-              <w:jc w:val="left"/>
-            </w:pPr>
-            <w:r>
-              <w:t xml:space="preserve">0.00011</w:t>
-            </w:r>
-          </w:p>
-        </w:tc>
-        <w:tc>
-          <w:tcPr/>
-          <w:p>
-            <w:pPr>
-              <w:pStyle w:val="Compact"/>
-              <w:jc w:val="left"/>
-            </w:pPr>
-            <w:r>
-              <w:t xml:space="preserve">0.00011</w:t>
-            </w:r>
-          </w:p>
-        </w:tc>
-        <w:tc>
-          <w:tcPr/>
-          <w:p>
-            <w:pPr>
-              <w:pStyle w:val="Compact"/>
-              <w:jc w:val="left"/>
-            </w:pPr>
-            <w:r>
-              <w:t xml:space="preserve">0.00089</w:t>
-            </w:r>
-          </w:p>
-        </w:tc>
-      </w:tr>
-    </w:tbl>
-    <w:bookmarkEnd w:id="90"/>
-    <w:bookmarkEnd w:id="91"/>
-    <w:sectPr>
-      <w:footnotePr>
-        <w:numFmt w:val="decimal"/>
-      </w:footnotePr>
-      <w:type w:val="nextPage"/>
-      <w:pgSz w:h="15840" w:w="12240"/>
-      <w:pgMar w:bottom="1440" w:footer="0" w:gutter="0" w:header="0" w:left="1440" w:right="1440" w:top="1440"/>
-      <w:lnNumType w:countBy="5" w:distance="288" w:restart="continuous"/>
-      <w:pgNumType w:fmt="decimal"/>
-      <w:formProt w:val="false"/>
-      <w:textDirection w:val="lrTb"/>
-      <w:docGrid w:charSpace="0" w:linePitch="100" w:type="default"/>
-    </w:sectPr>
+        <w:t xml:space="preserve">Table 1</w:t>
+      </w:r>
+    </w:p>
+    <w:p>
+      <w:pPr>
+        <w:pStyle w:val="FirstParagraph"/>
+      </w:pPr>
+      <w:r>
+        <w:drawing>
+          <wp:inline>
+            <wp:extent cx="4620126" cy="3696101"/>
+            <wp:effectExtent b="0" l="0" r="0" t="0"/>
+            <wp:docPr descr="" title="" id="91" name="Picture"/>
+            <a:graphic>
+              <a:graphicData uri="http://schemas.openxmlformats.org/drawingml/2006/picture">
+                <pic:pic>
+                  <pic:nvPicPr>
+                    <pic:cNvPr descr="Aponte_Bolivar_2023_Aim3_manuscript_files/figure-docx/table1-1.png" id="92" name="Picture"/>
+                    <pic:cNvPicPr>
+                      <a:picLocks noChangeArrowheads="1" noChangeAspect="1"/>
+                    </pic:cNvPicPr>
+                  </pic:nvPicPr>
+                  <pic:blipFill>
+                    <a:blip r:embed="rId90"/>
+                    <a:stretch>
+                      <a:fillRect/>
+                    </a:stretch>
+                  </pic:blipFill>
+                  <pic:spPr bwMode="auto">
+                    <a:xfrm>
+                      <a:off x="0" y="0"/>
+                      <a:ext cx="4620126" cy="3696101"/>
+                    </a:xfrm>
+                    <a:prstGeom prst="rect">
+                      <a:avLst/>
+                    </a:prstGeom>
+                    <a:noFill/>
+                    <a:ln w="9525">
+                      <a:noFill/>
+                      <a:headEnd/>
+                      <a:tailEnd/>
+                    </a:ln>
+                  </pic:spPr>
+                </pic:pic>
+              </a:graphicData>
+            </a:graphic>
+          </wp:inline>
+        </w:drawing>
+      </w:r>
+    </w:p>
+    <w:bookmarkEnd w:id="93"/>
+    <w:bookmarkEnd w:id="94"/>
+    <w:sectPr/>
   </w:body>
 </w:document>
 </file>
@@ -6718,11 +4198,11 @@
 </file>
 
 <file path=word/styles.xml><?xml version="1.0" encoding="utf-8"?>
-<w:styles xmlns:mc="http://schemas.openxmlformats.org/markup-compatibility/2006" xmlns:w="http://schemas.openxmlformats.org/wordprocessingml/2006/main" xmlns:w14="http://schemas.microsoft.com/office/word/2010/wordml" mc:Ignorable="w14">
+<w:styles xmlns:r="http://schemas.openxmlformats.org/officeDocument/2006/relationships" xmlns:w="http://schemas.openxmlformats.org/wordprocessingml/2006/main">
   <w:docDefaults>
     <w:rPrDefault>
       <w:rPr>
-        <w:rFonts w:ascii="Cambria" w:asciiTheme="minorHAnsi" w:cs="" w:cstheme="minorBidi" w:eastAsia="Cambria" w:eastAsiaTheme="minorHAnsi" w:hAnsi="Cambria" w:hAnsiTheme="minorHAnsi"/>
+        <w:rFonts w:asciiTheme="minorHAnsi" w:cstheme="minorBidi" w:eastAsiaTheme="minorHAnsi" w:hAnsiTheme="minorHAnsi"/>
         <w:sz w:val="24"/>
         <w:szCs w:val="24"/>
         <w:lang w:bidi="ar-SA" w:eastAsia="en-US" w:val="en-US"/>
@@ -6730,7 +4210,7 @@
     </w:rPrDefault>
     <w:pPrDefault>
       <w:pPr>
-        <w:suppressAutoHyphens w:val="true"/>
+        <w:spacing w:after="200"/>
       </w:pPr>
     </w:pPrDefault>
   </w:docDefaults>
@@ -6738,21 +4218,108 @@
   <w:style w:default="1" w:styleId="Normal" w:type="paragraph">
     <w:name w:val="Normal"/>
     <w:qFormat/>
+  </w:style>
+  <w:style w:styleId="BodyText" w:type="paragraph">
+    <w:name w:val="Body Text"/>
+    <w:basedOn w:val="Normal"/>
+    <w:link w:val="BodyTextChar"/>
     <w:pPr>
-      <w:widowControl/>
-      <w:suppressAutoHyphens w:val="true"/>
-      <w:bidi w:val="0"/>
-      <w:spacing w:after="200" w:before="0"/>
-      <w:jc w:val="left"/>
+      <w:spacing w:after="180" w:before="180"/>
+    </w:pPr>
+    <w:qFormat/>
+  </w:style>
+  <w:style w:customStyle="1" w:styleId="FirstParagraph" w:type="paragraph">
+    <w:name w:val="First Paragraph"/>
+    <w:basedOn w:val="BodyText"/>
+    <w:next w:val="BodyText"/>
+    <w:qFormat/>
+  </w:style>
+  <w:style w:customStyle="1" w:styleId="Compact" w:type="paragraph">
+    <w:name w:val="Compact"/>
+    <w:basedOn w:val="BodyText"/>
+    <w:qFormat/>
+    <w:pPr>
+      <w:spacing w:after="36" w:before="36"/>
+    </w:pPr>
+  </w:style>
+  <w:style w:styleId="Title" w:type="paragraph">
+    <w:name w:val="Title"/>
+    <w:basedOn w:val="Normal"/>
+    <w:next w:val="BodyText"/>
+    <w:qFormat/>
+    <w:pPr>
+      <w:keepNext/>
+      <w:keepLines/>
+      <w:spacing w:after="240" w:before="480"/>
+      <w:jc w:val="center"/>
     </w:pPr>
     <w:rPr>
-      <w:rFonts w:ascii="Cambria" w:asciiTheme="minorHAnsi" w:cs="" w:cstheme="minorBidi" w:eastAsia="Cambria" w:eastAsiaTheme="minorHAnsi" w:hAnsi="Cambria" w:hAnsiTheme="minorHAnsi"/>
-      <w:color w:val="auto"/>
-      <w:kern w:val="0"/>
-      <w:sz w:val="24"/>
-      <w:szCs w:val="24"/>
-      <w:lang w:bidi="ar-SA" w:eastAsia="en-US" w:val="en-US"/>
+      <w:rFonts w:asciiTheme="majorHAnsi" w:cstheme="majorBidi" w:eastAsiaTheme="majorEastAsia" w:hAnsiTheme="majorHAnsi"/>
+      <w:b/>
+      <w:bCs/>
+      <w:color w:themeColor="accent1" w:themeShade="B5" w:val="345A8A"/>
+      <w:sz w:val="36"/>
+      <w:szCs w:val="36"/>
     </w:rPr>
+  </w:style>
+  <w:style w:styleId="Subtitle" w:type="paragraph">
+    <w:name w:val="Subtitle"/>
+    <w:basedOn w:val="Title"/>
+    <w:next w:val="BodyText"/>
+    <w:qFormat/>
+    <w:pPr>
+      <w:keepNext/>
+      <w:keepLines/>
+      <w:spacing w:after="240" w:before="240"/>
+      <w:jc w:val="center"/>
+    </w:pPr>
+    <w:rPr>
+      <w:sz w:val="30"/>
+      <w:szCs w:val="30"/>
+    </w:rPr>
+  </w:style>
+  <w:style w:customStyle="1" w:styleId="Author" w:type="paragraph">
+    <w:name w:val="Author"/>
+    <w:next w:val="BodyText"/>
+    <w:qFormat/>
+    <w:pPr>
+      <w:keepNext/>
+      <w:keepLines/>
+      <w:jc w:val="center"/>
+    </w:pPr>
+  </w:style>
+  <w:style w:styleId="Date" w:type="paragraph">
+    <w:name w:val="Date"/>
+    <w:next w:val="BodyText"/>
+    <w:qFormat/>
+    <w:pPr>
+      <w:keepNext/>
+      <w:keepLines/>
+      <w:jc w:val="center"/>
+    </w:pPr>
+  </w:style>
+  <w:style w:customStyle="1" w:styleId="Abstract" w:type="paragraph">
+    <w:name w:val="Abstract"/>
+    <w:basedOn w:val="Normal"/>
+    <w:next w:val="BodyText"/>
+    <w:qFormat/>
+    <w:pPr>
+      <w:keepNext/>
+      <w:keepLines/>
+      <w:spacing w:after="300" w:before="300"/>
+    </w:pPr>
+    <w:rPr>
+      <w:sz w:val="20"/>
+      <w:szCs w:val="20"/>
+    </w:rPr>
+  </w:style>
+  <w:style w:styleId="Bibliography" w:type="paragraph">
+    <w:name w:val="Bibliography"/>
+    <w:basedOn w:val="Normal"/>
+    <w:next w:val="Bibliography"/>
+    <w:qFormat/>
+    <w:pPr/>
+    <w:rPr/>
   </w:style>
   <w:style w:styleId="Heading1" w:type="paragraph">
     <w:name w:val="Heading 1"/>
@@ -6761,13 +4328,13 @@
     <w:uiPriority w:val="9"/>
     <w:qFormat/>
     <w:pPr>
-      <w:keepNext w:val="true"/>
+      <w:keepNext/>
       <w:keepLines/>
       <w:spacing w:after="0" w:before="480"/>
       <w:outlineLvl w:val="0"/>
     </w:pPr>
     <w:rPr>
-      <w:rFonts w:ascii="Calibri" w:asciiTheme="majorHAnsi" w:cs="" w:cstheme="majorBidi" w:eastAsia="" w:eastAsiaTheme="majorEastAsia" w:hAnsi="Calibri" w:hAnsiTheme="majorHAnsi"/>
+      <w:rFonts w:asciiTheme="majorHAnsi" w:cstheme="majorBidi" w:eastAsiaTheme="majorEastAsia" w:hAnsiTheme="majorHAnsi"/>
       <w:b/>
       <w:bCs/>
       <w:color w:themeColor="accent1" w:val="4F81BD"/>
@@ -6783,13 +4350,13 @@
     <w:unhideWhenUsed/>
     <w:qFormat/>
     <w:pPr>
-      <w:keepNext w:val="true"/>
+      <w:keepNext/>
       <w:keepLines/>
       <w:spacing w:after="0" w:before="200"/>
       <w:outlineLvl w:val="1"/>
     </w:pPr>
     <w:rPr>
-      <w:rFonts w:ascii="Calibri" w:asciiTheme="majorHAnsi" w:cs="" w:cstheme="majorBidi" w:eastAsia="" w:eastAsiaTheme="majorEastAsia" w:hAnsi="Calibri" w:hAnsiTheme="majorHAnsi"/>
+      <w:rFonts w:asciiTheme="majorHAnsi" w:cstheme="majorBidi" w:eastAsiaTheme="majorEastAsia" w:hAnsiTheme="majorHAnsi"/>
       <w:b/>
       <w:bCs/>
       <w:color w:themeColor="accent1" w:val="4F81BD"/>
@@ -6805,13 +4372,13 @@
     <w:unhideWhenUsed/>
     <w:qFormat/>
     <w:pPr>
-      <w:keepNext w:val="true"/>
+      <w:keepNext/>
       <w:keepLines/>
       <w:spacing w:after="0" w:before="200"/>
       <w:outlineLvl w:val="2"/>
     </w:pPr>
     <w:rPr>
-      <w:rFonts w:ascii="Calibri" w:asciiTheme="majorHAnsi" w:cs="" w:cstheme="majorBidi" w:eastAsia="" w:eastAsiaTheme="majorEastAsia" w:hAnsi="Calibri" w:hAnsiTheme="majorHAnsi"/>
+      <w:rFonts w:asciiTheme="majorHAnsi" w:cstheme="majorBidi" w:eastAsiaTheme="majorEastAsia" w:hAnsiTheme="majorHAnsi"/>
       <w:b/>
       <w:bCs/>
       <w:color w:themeColor="accent1" w:val="4F81BD"/>
@@ -6827,15 +4394,15 @@
     <w:unhideWhenUsed/>
     <w:qFormat/>
     <w:pPr>
-      <w:keepNext w:val="true"/>
+      <w:keepNext/>
       <w:keepLines/>
       <w:spacing w:after="0" w:before="200"/>
       <w:outlineLvl w:val="3"/>
     </w:pPr>
     <w:rPr>
-      <w:rFonts w:ascii="Calibri" w:asciiTheme="majorHAnsi" w:cs="" w:cstheme="majorBidi" w:eastAsia="" w:eastAsiaTheme="majorEastAsia" w:hAnsi="Calibri" w:hAnsiTheme="majorHAnsi"/>
+      <w:rFonts w:asciiTheme="majorHAnsi" w:cstheme="majorBidi" w:eastAsiaTheme="majorEastAsia" w:hAnsiTheme="majorHAnsi"/>
+      <w:i/>
       <w:bCs/>
-      <w:i/>
       <w:color w:themeColor="accent1" w:val="4F81BD"/>
       <w:sz w:val="24"/>
       <w:szCs w:val="24"/>
@@ -6849,13 +4416,13 @@
     <w:unhideWhenUsed/>
     <w:qFormat/>
     <w:pPr>
-      <w:keepNext w:val="true"/>
+      <w:keepNext/>
       <w:keepLines/>
       <w:spacing w:after="0" w:before="200"/>
       <w:outlineLvl w:val="4"/>
     </w:pPr>
     <w:rPr>
-      <w:rFonts w:ascii="Calibri" w:asciiTheme="majorHAnsi" w:cs="" w:cstheme="majorBidi" w:eastAsia="" w:eastAsiaTheme="majorEastAsia" w:hAnsi="Calibri" w:hAnsiTheme="majorHAnsi"/>
+      <w:rFonts w:asciiTheme="majorHAnsi" w:cstheme="majorBidi" w:eastAsiaTheme="majorEastAsia" w:hAnsiTheme="majorHAnsi"/>
       <w:iCs/>
       <w:color w:themeColor="accent1" w:val="4F81BD"/>
       <w:sz w:val="24"/>
@@ -6870,13 +4437,13 @@
     <w:unhideWhenUsed/>
     <w:qFormat/>
     <w:pPr>
-      <w:keepNext w:val="true"/>
+      <w:keepNext/>
       <w:keepLines/>
       <w:spacing w:after="0" w:before="200"/>
       <w:outlineLvl w:val="5"/>
     </w:pPr>
     <w:rPr>
-      <w:rFonts w:ascii="Calibri" w:asciiTheme="majorHAnsi" w:cs="" w:cstheme="majorBidi" w:eastAsia="" w:eastAsiaTheme="majorEastAsia" w:hAnsi="Calibri" w:hAnsiTheme="majorHAnsi"/>
+      <w:rFonts w:asciiTheme="majorHAnsi" w:cstheme="majorBidi" w:eastAsiaTheme="majorEastAsia" w:hAnsiTheme="majorHAnsi"/>
       <w:color w:themeColor="accent1" w:val="4F81BD"/>
       <w:sz w:val="24"/>
       <w:szCs w:val="24"/>
@@ -6890,13 +4457,13 @@
     <w:unhideWhenUsed/>
     <w:qFormat/>
     <w:pPr>
-      <w:keepNext w:val="true"/>
+      <w:keepNext/>
       <w:keepLines/>
       <w:spacing w:after="0" w:before="200"/>
       <w:outlineLvl w:val="6"/>
     </w:pPr>
     <w:rPr>
-      <w:rFonts w:ascii="Calibri" w:asciiTheme="majorHAnsi" w:cs="" w:cstheme="majorBidi" w:eastAsia="" w:eastAsiaTheme="majorEastAsia" w:hAnsi="Calibri" w:hAnsiTheme="majorHAnsi"/>
+      <w:rFonts w:asciiTheme="majorHAnsi" w:cstheme="majorBidi" w:eastAsiaTheme="majorEastAsia" w:hAnsiTheme="majorHAnsi"/>
       <w:color w:themeColor="accent1" w:val="4F81BD"/>
       <w:sz w:val="24"/>
       <w:szCs w:val="24"/>
@@ -6910,13 +4477,13 @@
     <w:unhideWhenUsed/>
     <w:qFormat/>
     <w:pPr>
-      <w:keepNext w:val="true"/>
+      <w:keepNext/>
       <w:keepLines/>
       <w:spacing w:after="0" w:before="200"/>
       <w:outlineLvl w:val="7"/>
     </w:pPr>
     <w:rPr>
-      <w:rFonts w:ascii="Calibri" w:asciiTheme="majorHAnsi" w:cs="" w:cstheme="majorBidi" w:eastAsia="" w:eastAsiaTheme="majorEastAsia" w:hAnsi="Calibri" w:hAnsiTheme="majorHAnsi"/>
+      <w:rFonts w:asciiTheme="majorHAnsi" w:cstheme="majorBidi" w:eastAsiaTheme="majorEastAsia" w:hAnsiTheme="majorHAnsi"/>
       <w:color w:themeColor="accent1" w:val="4F81BD"/>
       <w:sz w:val="24"/>
       <w:szCs w:val="24"/>
@@ -6930,255 +4497,17 @@
     <w:unhideWhenUsed/>
     <w:qFormat/>
     <w:pPr>
-      <w:keepNext w:val="true"/>
+      <w:keepNext/>
       <w:keepLines/>
       <w:spacing w:after="0" w:before="200"/>
       <w:outlineLvl w:val="8"/>
     </w:pPr>
     <w:rPr>
-      <w:rFonts w:ascii="Calibri" w:asciiTheme="majorHAnsi" w:cs="" w:cstheme="majorBidi" w:eastAsia="" w:eastAsiaTheme="majorEastAsia" w:hAnsi="Calibri" w:hAnsiTheme="majorHAnsi"/>
+      <w:rFonts w:asciiTheme="majorHAnsi" w:cstheme="majorBidi" w:eastAsiaTheme="majorEastAsia" w:hAnsiTheme="majorHAnsi"/>
       <w:color w:themeColor="accent1" w:val="4F81BD"/>
       <w:sz w:val="24"/>
       <w:szCs w:val="24"/>
     </w:rPr>
-  </w:style>
-  <w:style w:default="1" w:styleId="DefaultParagraphFont" w:type="character">
-    <w:name w:val="Default Paragraph Font"/>
-    <w:semiHidden/>
-    <w:unhideWhenUsed/>
-    <w:qFormat/>
-    <w:rPr/>
-  </w:style>
-  <w:style w:customStyle="1" w:styleId="BodyTextChar" w:type="character">
-    <w:name w:val="Body Text Char"/>
-    <w:basedOn w:val="DefaultParagraphFont"/>
-    <w:qFormat/>
-    <w:rPr/>
-  </w:style>
-  <w:style w:customStyle="1" w:styleId="VerbatimChar" w:type="character">
-    <w:name w:val="Verbatim Char"/>
-    <w:basedOn w:val="BodyTextChar"/>
-    <w:qFormat/>
-    <w:rPr>
-      <w:rFonts w:ascii="Consolas" w:hAnsi="Consolas"/>
-      <w:sz w:val="22"/>
-    </w:rPr>
-  </w:style>
-  <w:style w:customStyle="1" w:styleId="SectionNumber" w:type="character">
-    <w:name w:val="Section Number"/>
-    <w:basedOn w:val="BodyTextChar"/>
-    <w:qFormat/>
-    <w:rPr/>
-  </w:style>
-  <w:style w:styleId="FootnoteCharacters" w:type="character">
-    <w:name w:val="Footnote Characters"/>
-    <w:qFormat/>
-    <w:rPr>
-      <w:vertAlign w:val="superscript"/>
-    </w:rPr>
-  </w:style>
-  <w:style w:styleId="FootnoteReference" w:type="character">
-    <w:name w:val="Footnote Reference"/>
-    <w:rPr>
-      <w:vertAlign w:val="superscript"/>
-    </w:rPr>
-  </w:style>
-  <w:style w:styleId="Hyperlink" w:type="character">
-    <w:name w:val="Hyperlink"/>
-    <w:basedOn w:val="BodyTextChar"/>
-    <w:rPr>
-      <w:color w:themeColor="accent1" w:val="4F81BD"/>
-    </w:rPr>
-  </w:style>
-  <w:style w:styleId="EndnoteCharacters" w:type="character">
-    <w:name w:val="Endnote Characters"/>
-    <w:qFormat/>
-    <w:rPr/>
-  </w:style>
-  <w:style w:styleId="EndnoteReference" w:type="character">
-    <w:name w:val="Endnote Reference"/>
-    <w:rPr>
-      <w:vertAlign w:val="superscript"/>
-    </w:rPr>
-  </w:style>
-  <w:style w:styleId="LineNumber" w:type="character">
-    <w:name w:val="Line Number"/>
-    <w:rPr/>
-  </w:style>
-  <w:style w:styleId="Heading" w:type="paragraph">
-    <w:name w:val="Heading"/>
-    <w:basedOn w:val="Normal"/>
-    <w:next w:val="BodyText"/>
-    <w:qFormat/>
-    <w:pPr>
-      <w:keepNext w:val="true"/>
-      <w:spacing w:after="120" w:before="240"/>
-    </w:pPr>
-    <w:rPr>
-      <w:rFonts w:ascii="Liberation Sans" w:cs="Lucida Sans" w:eastAsia="Microsoft YaHei" w:hAnsi="Liberation Sans"/>
-      <w:sz w:val="28"/>
-      <w:szCs w:val="28"/>
-    </w:rPr>
-  </w:style>
-  <w:style w:styleId="BodyText" w:type="paragraph">
-    <w:name w:val="Body Text"/>
-    <w:basedOn w:val="Normal"/>
-    <w:link w:val="BodyTextChar"/>
-    <w:qFormat/>
-    <w:pPr>
-      <w:spacing w:after="180" w:before="180"/>
-    </w:pPr>
-    <w:rPr/>
-  </w:style>
-  <w:style w:styleId="List" w:type="paragraph">
-    <w:name w:val="List"/>
-    <w:basedOn w:val="BodyText"/>
-    <w:pPr/>
-    <w:rPr>
-      <w:rFonts w:cs="Lucida Sans"/>
-    </w:rPr>
-  </w:style>
-  <w:style w:styleId="Caption" w:type="paragraph">
-    <w:name w:val="Caption"/>
-    <w:basedOn w:val="Normal"/>
-    <w:link w:val="BodyTextChar"/>
-    <w:qFormat/>
-    <w:pPr>
-      <w:spacing w:after="120" w:before="0"/>
-    </w:pPr>
-    <w:rPr>
-      <w:i/>
-    </w:rPr>
-  </w:style>
-  <w:style w:styleId="Index" w:type="paragraph">
-    <w:name w:val="Index"/>
-    <w:basedOn w:val="Normal"/>
-    <w:qFormat/>
-    <w:pPr>
-      <w:suppressLineNumbers/>
-    </w:pPr>
-    <w:rPr>
-      <w:rFonts w:cs="Lucida Sans"/>
-    </w:rPr>
-  </w:style>
-  <w:style w:customStyle="1" w:styleId="FirstParagraph" w:type="paragraph">
-    <w:name w:val="First Paragraph"/>
-    <w:basedOn w:val="BodyText"/>
-    <w:next w:val="BodyText"/>
-    <w:qFormat/>
-    <w:pPr/>
-    <w:rPr/>
-  </w:style>
-  <w:style w:customStyle="1" w:styleId="Compact" w:type="paragraph">
-    <w:name w:val="Compact"/>
-    <w:basedOn w:val="BodyText"/>
-    <w:qFormat/>
-    <w:pPr>
-      <w:spacing w:after="36" w:before="36"/>
-    </w:pPr>
-    <w:rPr/>
-  </w:style>
-  <w:style w:styleId="Title" w:type="paragraph">
-    <w:name w:val="Title"/>
-    <w:basedOn w:val="Normal"/>
-    <w:next w:val="BodyText"/>
-    <w:qFormat/>
-    <w:pPr>
-      <w:keepNext w:val="true"/>
-      <w:keepLines/>
-      <w:spacing w:after="240" w:before="480"/>
-      <w:jc w:val="center"/>
-    </w:pPr>
-    <w:rPr>
-      <w:rFonts w:ascii="Calibri" w:asciiTheme="majorHAnsi" w:cs="" w:cstheme="majorBidi" w:eastAsia="" w:eastAsiaTheme="majorEastAsia" w:hAnsi="Calibri" w:hAnsiTheme="majorHAnsi"/>
-      <w:b/>
-      <w:bCs/>
-      <w:color w:themeColor="accent1" w:themeShade="b5" w:val="345A8A"/>
-      <w:sz w:val="36"/>
-      <w:szCs w:val="36"/>
-    </w:rPr>
-  </w:style>
-  <w:style w:styleId="Subtitle" w:type="paragraph">
-    <w:name w:val="Subtitle"/>
-    <w:basedOn w:val="Title"/>
-    <w:next w:val="BodyText"/>
-    <w:qFormat/>
-    <w:pPr>
-      <w:keepNext w:val="true"/>
-      <w:keepLines/>
-      <w:spacing w:after="240" w:before="240"/>
-      <w:jc w:val="center"/>
-    </w:pPr>
-    <w:rPr>
-      <w:sz w:val="30"/>
-      <w:szCs w:val="30"/>
-    </w:rPr>
-  </w:style>
-  <w:style w:customStyle="1" w:styleId="Author" w:type="paragraph">
-    <w:name w:val="Author"/>
-    <w:next w:val="BodyText"/>
-    <w:qFormat/>
-    <w:pPr>
-      <w:keepNext w:val="true"/>
-      <w:keepLines/>
-      <w:widowControl/>
-      <w:suppressAutoHyphens w:val="true"/>
-      <w:bidi w:val="0"/>
-      <w:spacing w:after="200" w:before="0"/>
-      <w:jc w:val="center"/>
-    </w:pPr>
-    <w:rPr>
-      <w:rFonts w:ascii="Cambria" w:asciiTheme="minorHAnsi" w:cs="" w:cstheme="minorBidi" w:eastAsia="Cambria" w:eastAsiaTheme="minorHAnsi" w:hAnsi="Cambria" w:hAnsiTheme="minorHAnsi"/>
-      <w:color w:val="auto"/>
-      <w:kern w:val="0"/>
-      <w:sz w:val="24"/>
-      <w:szCs w:val="24"/>
-      <w:lang w:bidi="ar-SA" w:eastAsia="en-US" w:val="en-US"/>
-    </w:rPr>
-  </w:style>
-  <w:style w:styleId="Date" w:type="paragraph">
-    <w:name w:val="Date"/>
-    <w:next w:val="BodyText"/>
-    <w:qFormat/>
-    <w:pPr>
-      <w:keepNext w:val="true"/>
-      <w:keepLines/>
-      <w:widowControl/>
-      <w:suppressAutoHyphens w:val="true"/>
-      <w:bidi w:val="0"/>
-      <w:spacing w:after="200" w:before="0"/>
-      <w:jc w:val="center"/>
-    </w:pPr>
-    <w:rPr>
-      <w:rFonts w:ascii="Cambria" w:asciiTheme="minorHAnsi" w:cs="" w:cstheme="minorBidi" w:eastAsia="Cambria" w:eastAsiaTheme="minorHAnsi" w:hAnsi="Cambria" w:hAnsiTheme="minorHAnsi"/>
-      <w:color w:val="auto"/>
-      <w:kern w:val="0"/>
-      <w:sz w:val="24"/>
-      <w:szCs w:val="24"/>
-      <w:lang w:bidi="ar-SA" w:eastAsia="en-US" w:val="en-US"/>
-    </w:rPr>
-  </w:style>
-  <w:style w:customStyle="1" w:styleId="Abstract" w:type="paragraph">
-    <w:name w:val="Abstract"/>
-    <w:basedOn w:val="Normal"/>
-    <w:next w:val="BodyText"/>
-    <w:qFormat/>
-    <w:pPr>
-      <w:keepNext w:val="true"/>
-      <w:keepLines/>
-      <w:spacing w:after="300" w:before="300"/>
-    </w:pPr>
-    <w:rPr>
-      <w:sz w:val="20"/>
-      <w:szCs w:val="20"/>
-    </w:rPr>
-  </w:style>
-  <w:style w:styleId="Bibliography" w:type="paragraph">
-    <w:name w:val="Bibliography"/>
-    <w:basedOn w:val="Normal"/>
-    <w:qFormat/>
-    <w:pPr/>
-    <w:rPr/>
   </w:style>
   <w:style w:styleId="BlockText" w:type="paragraph">
     <w:name w:val="Block Text"/>
@@ -7189,28 +4518,61 @@
     <w:qFormat/>
     <w:pPr>
       <w:spacing w:after="100" w:before="100"/>
-      <w:ind w:hanging="0" w:left="480" w:right="480"/>
+      <w:ind w:firstLine="0" w:left="480" w:right="480"/>
     </w:pPr>
-    <w:rPr/>
   </w:style>
   <w:style w:styleId="FootnoteText" w:type="paragraph">
     <w:name w:val="Footnote Text"/>
     <w:basedOn w:val="Normal"/>
+    <w:next w:val="FootnoteText"/>
     <w:uiPriority w:val="9"/>
     <w:unhideWhenUsed/>
     <w:qFormat/>
-    <w:pPr/>
-    <w:rPr/>
+  </w:style>
+  <w:style w:default="1" w:styleId="DefaultParagraphFont" w:type="character">
+    <w:name w:val="Default Paragraph Font"/>
+    <w:semiHidden/>
+    <w:unhideWhenUsed/>
+  </w:style>
+  <w:style w:default="1" w:styleId="Table" w:type="table">
+    <w:name w:val="Table"/>
+    <w:basedOn w:val="TableNormal"/>
+    <w:semiHidden/>
+    <w:unhideWhenUsed/>
+    <w:qFormat/>
+    <w:tblPr>
+      <w:tblInd w:type="dxa" w:w="0"/>
+      <w:tblCellMar>
+        <w:top w:type="dxa" w:w="0"/>
+        <w:left w:type="dxa" w:w="108"/>
+        <w:bottom w:type="dxa" w:w="0"/>
+        <w:right w:type="dxa" w:w="108"/>
+      </w:tblCellMar>
+    </w:tblPr>
+    <w:tblStylePr w:type="firstRow">
+      <w:tblPr>
+        <w:jc w:val="left"/>
+        <w:tblInd w:type="dxa" w:w="0"/>
+      </w:tblPr>
+      <w:trPr>
+        <w:jc w:val="left"/>
+      </w:trPr>
+      <w:tcPr>
+        <w:vAlign w:val="bottom"/>
+        <w:tcBorders>
+          <w:bottom w:val="single"/>
+        </w:tcBorders>
+      </w:tcPr>
+    </w:tblStylePr>
   </w:style>
   <w:style w:customStyle="1" w:styleId="DefinitionTerm" w:type="paragraph">
     <w:name w:val="Definition Term"/>
     <w:basedOn w:val="Normal"/>
     <w:next w:val="Definition"/>
-    <w:qFormat/>
     <w:pPr>
-      <w:keepNext w:val="true"/>
+      <w:keepNext/>
       <w:keepLines/>
-      <w:spacing w:after="0" w:before="0"/>
+      <w:spacing w:after="0"/>
     </w:pPr>
     <w:rPr>
       <w:b/>
@@ -7219,47 +4581,70 @@
   <w:style w:customStyle="1" w:styleId="Definition" w:type="paragraph">
     <w:name w:val="Definition"/>
     <w:basedOn w:val="Normal"/>
-    <w:qFormat/>
-    <w:pPr/>
-    <w:rPr/>
+  </w:style>
+  <w:style w:styleId="Caption" w:type="paragraph">
+    <w:name w:val="Caption"/>
+    <w:basedOn w:val="Normal"/>
+    <w:link w:val="BodyTextChar"/>
+    <w:pPr>
+      <w:spacing w:after="120" w:before="0"/>
+    </w:pPr>
+    <w:rPr>
+      <w:i/>
+    </w:rPr>
   </w:style>
   <w:style w:customStyle="1" w:styleId="TableCaption" w:type="paragraph">
     <w:name w:val="Table Caption"/>
     <w:basedOn w:val="Caption"/>
-    <w:qFormat/>
     <w:pPr>
-      <w:keepNext w:val="true"/>
+      <w:keepNext/>
     </w:pPr>
-    <w:rPr/>
   </w:style>
   <w:style w:customStyle="1" w:styleId="ImageCaption" w:type="paragraph">
     <w:name w:val="Image Caption"/>
     <w:basedOn w:val="Caption"/>
-    <w:qFormat/>
-    <w:pPr/>
-    <w:rPr/>
   </w:style>
   <w:style w:customStyle="1" w:styleId="Figure" w:type="paragraph">
     <w:name w:val="Figure"/>
     <w:basedOn w:val="Normal"/>
-    <w:qFormat/>
-    <w:pPr/>
-    <w:rPr/>
   </w:style>
   <w:style w:customStyle="1" w:styleId="CaptionedFigure" w:type="paragraph">
     <w:name w:val="Captioned Figure"/>
     <w:basedOn w:val="Figure"/>
-    <w:qFormat/>
     <w:pPr>
-      <w:keepNext w:val="true"/>
+      <w:keepNext/>
     </w:pPr>
-    <w:rPr/>
-  </w:style>
-  <w:style w:styleId="IndexHeading" w:type="paragraph">
-    <w:name w:val="Index Heading"/>
-    <w:basedOn w:val="Heading"/>
-    <w:pPr/>
-    <w:rPr/>
+  </w:style>
+  <w:style w:customStyle="1" w:styleId="BodyTextChar" w:type="character">
+    <w:name w:val="Body Text Char"/>
+    <w:basedOn w:val="DefaultParagraphFont"/>
+    <w:link w:val="BodyText"/>
+  </w:style>
+  <w:style w:customStyle="1" w:styleId="VerbatimChar" w:type="character">
+    <w:name w:val="Verbatim Char"/>
+    <w:basedOn w:val="BodyTextChar"/>
+    <w:rPr>
+      <w:rFonts w:ascii="Consolas" w:hAnsi="Consolas"/>
+      <w:sz w:val="22"/>
+    </w:rPr>
+  </w:style>
+  <w:style w:customStyle="1" w:styleId="SectionNumber" w:type="character">
+    <w:name w:val="Section Number"/>
+    <w:basedOn w:val="BodyTextChar"/>
+  </w:style>
+  <w:style w:styleId="FootnoteReference" w:type="character">
+    <w:name w:val="Footnote Reference"/>
+    <w:basedOn w:val="BodyTextChar"/>
+    <w:rPr>
+      <w:vertAlign w:val="superscript"/>
+    </w:rPr>
+  </w:style>
+  <w:style w:styleId="Hyperlink" w:type="character">
+    <w:name w:val="Hyperlink"/>
+    <w:basedOn w:val="BodyTextChar"/>
+    <w:rPr>
+      <w:color w:themeColor="accent1" w:val="4F81BD"/>
+    </w:rPr>
   </w:style>
   <w:style w:styleId="TOCHeading" w:type="paragraph">
     <w:name w:val="TOC Heading"/>
@@ -7269,69 +4654,15 @@
     <w:unhideWhenUsed/>
     <w:qFormat/>
     <w:pPr>
-      <w:spacing w:after="0" w:before="240" w:line="259" w:lineRule="auto"/>
+      <w:spacing w:before="240" w:line="259" w:lineRule="auto"/>
       <w:outlineLvl w:val="9"/>
     </w:pPr>
     <w:rPr>
-      <w:rFonts w:ascii="Calibri" w:asciiTheme="majorHAnsi" w:cs="" w:cstheme="majorBidi" w:eastAsia="" w:eastAsiaTheme="majorEastAsia" w:hAnsi="Calibri" w:hAnsiTheme="majorHAnsi"/>
-      <w:b w:val="false"/>
-      <w:bCs w:val="false"/>
-      <w:color w:themeColor="accent1" w:themeShade="bf" w:val="365F91"/>
+      <w:rFonts w:asciiTheme="majorHAnsi" w:cstheme="majorBidi" w:eastAsiaTheme="majorEastAsia" w:hAnsiTheme="majorHAnsi"/>
+      <w:b w:val="0"/>
+      <w:bCs w:val="0"/>
+      <w:color w:themeColor="accent1" w:themeShade="BF" w:val="365F91"/>
     </w:rPr>
-  </w:style>
-  <w:style w:styleId="HeaderandFooter" w:type="paragraph">
-    <w:name w:val="Header and Footer"/>
-    <w:basedOn w:val="Normal"/>
-    <w:qFormat/>
-    <w:pPr>
-      <w:suppressLineNumbers/>
-      <w:tabs>
-        <w:tab w:pos="720" w:val="clear"/>
-        <w:tab w:leader="none" w:pos="4680" w:val="center"/>
-        <w:tab w:leader="none" w:pos="9360" w:val="right"/>
-      </w:tabs>
-    </w:pPr>
-    <w:rPr/>
-  </w:style>
-  <w:style w:styleId="Footer" w:type="paragraph">
-    <w:name w:val="Footer"/>
-    <w:basedOn w:val="HeaderandFooter"/>
-    <w:pPr>
-      <w:suppressLineNumbers/>
-    </w:pPr>
-    <w:rPr/>
-  </w:style>
-  <w:style w:styleId="Header" w:type="paragraph">
-    <w:name w:val="Header"/>
-    <w:basedOn w:val="HeaderandFooter"/>
-    <w:pPr>
-      <w:suppressLineNumbers/>
-    </w:pPr>
-    <w:rPr/>
-  </w:style>
-  <w:style w:default="1" w:styleId="Table" w:type="table">
-    <w:name w:val="Table"/>
-    <w:basedOn w:val="TableNormal"/>
-    <w:semiHidden/>
-    <w:unhideWhenUsed/>
-    <w:qFormat/>
-    <w:tblPr>
-      <w:tblCellMar>
-        <w:top w:type="dxa" w:w="0"/>
-        <w:left w:type="dxa" w:w="108"/>
-        <w:bottom w:type="dxa" w:w="0"/>
-        <w:right w:type="dxa" w:w="108"/>
-      </w:tblCellMar>
-    </w:tblPr>
-    <w:tblStylePr w:type="firstRow">
-      <w:tblPr/>
-      <w:tcPr>
-        <w:tcBorders>
-          <w:bottom w:val="single"/>
-        </w:tcBorders>
-        <w:vAlign w:val="bottom"/>
-      </w:tcPr>
-    </w:tblStylePr>
   </w:style>
   <w:style w:type="paragraph" w:customStyle="1" w:styleId="SourceCode">
     <w:name w:val="Source Code"/>
@@ -7597,41 +4928,41 @@
 </file>
 
 <file path=word/theme/theme1.xml><?xml version="1.0" encoding="utf-8"?>
-<a:theme xmlns:a="http://schemas.openxmlformats.org/drawingml/2006/main" xmlns:r="http://schemas.openxmlformats.org/officeDocument/2006/relationships" name="Office Theme">
+<a:theme xmlns:a="http://schemas.openxmlformats.org/drawingml/2006/main" name="Office Theme">
   <a:themeElements>
     <a:clrScheme name="Office">
       <a:dk1>
-        <a:srgbClr val="000000"/>
+        <a:sysClr val="windowText" lastClr="000000"/>
       </a:dk1>
       <a:lt1>
-        <a:srgbClr val="ffffff"/>
+        <a:sysClr val="window" lastClr="FFFFFF"/>
       </a:lt1>
       <a:dk2>
-        <a:srgbClr val="1f497d"/>
+        <a:srgbClr val="1F497D"/>
       </a:dk2>
       <a:lt2>
-        <a:srgbClr val="eeece1"/>
+        <a:srgbClr val="EEECE1"/>
       </a:lt2>
       <a:accent1>
-        <a:srgbClr val="4f81bd"/>
+        <a:srgbClr val="4F81BD"/>
       </a:accent1>
       <a:accent2>
-        <a:srgbClr val="c0504d"/>
+        <a:srgbClr val="C0504D"/>
       </a:accent2>
       <a:accent3>
-        <a:srgbClr val="9bbb59"/>
+        <a:srgbClr val="9BBB59"/>
       </a:accent3>
       <a:accent4>
-        <a:srgbClr val="8064a2"/>
+        <a:srgbClr val="8064A2"/>
       </a:accent4>
       <a:accent5>
-        <a:srgbClr val="4bacc6"/>
+        <a:srgbClr val="4BACC6"/>
       </a:accent5>
       <a:accent6>
-        <a:srgbClr val="f79646"/>
+        <a:srgbClr val="F79646"/>
       </a:accent6>
       <a:hlink>
-        <a:srgbClr val="0000ff"/>
+        <a:srgbClr val="0000FF"/>
       </a:hlink>
       <a:folHlink>
         <a:srgbClr val="800080"/>
@@ -7639,131 +4970,277 @@
     </a:clrScheme>
     <a:fontScheme name="Office">
       <a:majorFont>
-        <a:latin typeface="Calibri" pitchFamily="0" charset="1"/>
+        <a:latin typeface="Calibri"/>
         <a:ea typeface=""/>
         <a:cs typeface=""/>
+        <a:font script="Jpan" typeface="ＭＳ ゴシック"/>
+        <a:font script="Hang" typeface="맑은 고딕"/>
+        <a:font script="Hans" typeface="宋体"/>
+        <a:font script="Hant" typeface="新細明體"/>
+        <a:font script="Arab" typeface="Times New Roman"/>
+        <a:font script="Hebr" typeface="Times New Roman"/>
+        <a:font script="Thai" typeface="Angsana New"/>
+        <a:font script="Ethi" typeface="Nyala"/>
+        <a:font script="Beng" typeface="Vrinda"/>
+        <a:font script="Gujr" typeface="Shruti"/>
+        <a:font script="Khmr" typeface="MoolBoran"/>
+        <a:font script="Knda" typeface="Tunga"/>
+        <a:font script="Guru" typeface="Raavi"/>
+        <a:font script="Cans" typeface="Euphemia"/>
+        <a:font script="Cher" typeface="Plantagenet Cherokee"/>
+        <a:font script="Yiii" typeface="Microsoft Yi Baiti"/>
+        <a:font script="Tibt" typeface="Microsoft Himalaya"/>
+        <a:font script="Thaa" typeface="MV Boli"/>
+        <a:font script="Deva" typeface="Mangal"/>
+        <a:font script="Telu" typeface="Gautami"/>
+        <a:font script="Taml" typeface="Latha"/>
+        <a:font script="Syrc" typeface="Estrangelo Edessa"/>
+        <a:font script="Orya" typeface="Kalinga"/>
+        <a:font script="Mlym" typeface="Kartika"/>
+        <a:font script="Laoo" typeface="DokChampa"/>
+        <a:font script="Sinh" typeface="Iskoola Pota"/>
+        <a:font script="Mong" typeface="Mongolian Baiti"/>
+        <a:font script="Viet" typeface="Times New Roman"/>
+        <a:font script="Uigh" typeface="Microsoft Uighur"/>
       </a:majorFont>
       <a:minorFont>
-        <a:latin typeface="Cambria" pitchFamily="0" charset="1"/>
+        <a:latin typeface="Cambria"/>
         <a:ea typeface=""/>
         <a:cs typeface=""/>
+        <a:font script="Jpan" typeface="ＭＳ 明朝"/>
+        <a:font script="Hang" typeface="맑은 고딕"/>
+        <a:font script="Hans" typeface="宋体"/>
+        <a:font script="Hant" typeface="新細明體"/>
+        <a:font script="Arab" typeface="Arial"/>
+        <a:font script="Hebr" typeface="Arial"/>
+        <a:font script="Thai" typeface="Cordia New"/>
+        <a:font script="Ethi" typeface="Nyala"/>
+        <a:font script="Beng" typeface="Vrinda"/>
+        <a:font script="Gujr" typeface="Shruti"/>
+        <a:font script="Khmr" typeface="DaunPenh"/>
+        <a:font script="Knda" typeface="Tunga"/>
+        <a:font script="Guru" typeface="Raavi"/>
+        <a:font script="Cans" typeface="Euphemia"/>
+        <a:font script="Cher" typeface="Plantagenet Cherokee"/>
+        <a:font script="Yiii" typeface="Microsoft Yi Baiti"/>
+        <a:font script="Tibt" typeface="Microsoft Himalaya"/>
+        <a:font script="Thaa" typeface="MV Boli"/>
+        <a:font script="Deva" typeface="Mangal"/>
+        <a:font script="Telu" typeface="Gautami"/>
+        <a:font script="Taml" typeface="Latha"/>
+        <a:font script="Syrc" typeface="Estrangelo Edessa"/>
+        <a:font script="Orya" typeface="Kalinga"/>
+        <a:font script="Mlym" typeface="Kartika"/>
+        <a:font script="Laoo" typeface="DokChampa"/>
+        <a:font script="Sinh" typeface="Iskoola Pota"/>
+        <a:font script="Mong" typeface="Mongolian Baiti"/>
+        <a:font script="Viet" typeface="Arial"/>
+        <a:font script="Uigh" typeface="Microsoft Uighur"/>
       </a:minorFont>
     </a:fontScheme>
-    <a:fmtScheme>
+    <a:fmtScheme name="Office">
       <a:fillStyleLst>
         <a:solidFill>
           <a:schemeClr val="phClr"/>
         </a:solidFill>
-        <a:gradFill>
+        <a:gradFill rotWithShape="1">
           <a:gsLst>
             <a:gs pos="0">
               <a:schemeClr val="phClr">
                 <a:tint val="50000"/>
+                <a:satMod val="300000"/>
               </a:schemeClr>
             </a:gs>
             <a:gs pos="35000">
               <a:schemeClr val="phClr">
                 <a:tint val="37000"/>
+                <a:satMod val="300000"/>
               </a:schemeClr>
             </a:gs>
             <a:gs pos="100000">
               <a:schemeClr val="phClr">
                 <a:tint val="15000"/>
+                <a:satMod val="350000"/>
               </a:schemeClr>
             </a:gs>
           </a:gsLst>
           <a:lin ang="16200000" scaled="1"/>
-          <a:tileRect l="0" t="0" r="0" b="0"/>
         </a:gradFill>
-        <a:gradFill>
+        <a:gradFill rotWithShape="1">
           <a:gsLst>
             <a:gs pos="0">
               <a:schemeClr val="phClr">
                 <a:tint val="100000"/>
                 <a:shade val="100000"/>
+                <a:satMod val="130000"/>
               </a:schemeClr>
             </a:gs>
             <a:gs pos="100000">
               <a:schemeClr val="phClr">
                 <a:tint val="50000"/>
                 <a:shade val="100000"/>
+                <a:satMod val="350000"/>
               </a:schemeClr>
             </a:gs>
           </a:gsLst>
           <a:lin ang="16200000" scaled="0"/>
-          <a:tileRect l="0" t="0" r="0" b="0"/>
         </a:gradFill>
       </a:fillStyleLst>
       <a:lnStyleLst>
         <a:ln w="9525" cap="flat" cmpd="sng" algn="ctr">
+          <a:solidFill>
+            <a:schemeClr val="phClr">
+              <a:shade val="95000"/>
+              <a:satMod val="105000"/>
+            </a:schemeClr>
+          </a:solidFill>
           <a:prstDash val="solid"/>
         </a:ln>
         <a:ln w="25400" cap="flat" cmpd="sng" algn="ctr">
+          <a:solidFill>
+            <a:schemeClr val="phClr"/>
+          </a:solidFill>
           <a:prstDash val="solid"/>
         </a:ln>
         <a:ln w="38100" cap="flat" cmpd="sng" algn="ctr">
+          <a:solidFill>
+            <a:schemeClr val="phClr"/>
+          </a:solidFill>
           <a:prstDash val="solid"/>
         </a:ln>
       </a:lnStyleLst>
       <a:effectStyleLst>
         <a:effectStyle>
-          <a:effectLst/>
+          <a:effectLst>
+            <a:outerShdw blurRad="40000" dist="20000" dir="5400000" rotWithShape="0">
+              <a:srgbClr val="000000">
+                <a:alpha val="38000"/>
+              </a:srgbClr>
+            </a:outerShdw>
+          </a:effectLst>
         </a:effectStyle>
         <a:effectStyle>
-          <a:effectLst/>
+          <a:effectLst>
+            <a:outerShdw blurRad="40000" dist="23000" dir="5400000" rotWithShape="0">
+              <a:srgbClr val="000000">
+                <a:alpha val="35000"/>
+              </a:srgbClr>
+            </a:outerShdw>
+          </a:effectLst>
         </a:effectStyle>
         <a:effectStyle>
-          <a:effectLst/>
+          <a:effectLst>
+            <a:outerShdw blurRad="40000" dist="23000" dir="5400000" rotWithShape="0">
+              <a:srgbClr val="000000">
+                <a:alpha val="35000"/>
+              </a:srgbClr>
+            </a:outerShdw>
+          </a:effectLst>
+          <a:scene3d>
+            <a:camera prst="orthographicFront">
+              <a:rot lat="0" lon="0" rev="0"/>
+            </a:camera>
+            <a:lightRig rig="threePt" dir="t">
+              <a:rot lat="0" lon="0" rev="1200000"/>
+            </a:lightRig>
+          </a:scene3d>
+          <a:sp3d>
+            <a:bevelT w="63500" h="25400"/>
+          </a:sp3d>
         </a:effectStyle>
       </a:effectStyleLst>
       <a:bgFillStyleLst>
         <a:solidFill>
           <a:schemeClr val="phClr"/>
         </a:solidFill>
-        <a:gradFill>
+        <a:gradFill rotWithShape="1">
           <a:gsLst>
             <a:gs pos="0">
               <a:schemeClr val="phClr">
                 <a:tint val="40000"/>
+                <a:satMod val="350000"/>
               </a:schemeClr>
             </a:gs>
             <a:gs pos="40000">
               <a:schemeClr val="phClr">
                 <a:tint val="45000"/>
                 <a:shade val="99000"/>
+                <a:satMod val="350000"/>
               </a:schemeClr>
             </a:gs>
             <a:gs pos="100000">
               <a:schemeClr val="phClr">
                 <a:shade val="20000"/>
+                <a:satMod val="255000"/>
               </a:schemeClr>
             </a:gs>
           </a:gsLst>
           <a:path path="circle">
             <a:fillToRect l="50000" t="-80000" r="50000" b="180000"/>
           </a:path>
-          <a:tileRect l="0" t="0" r="0" b="0"/>
         </a:gradFill>
-        <a:gradFill>
+        <a:gradFill rotWithShape="1">
           <a:gsLst>
             <a:gs pos="0">
               <a:schemeClr val="phClr">
                 <a:tint val="80000"/>
+                <a:satMod val="300000"/>
               </a:schemeClr>
             </a:gs>
             <a:gs pos="100000">
               <a:schemeClr val="phClr">
                 <a:shade val="30000"/>
+                <a:satMod val="200000"/>
               </a:schemeClr>
             </a:gs>
           </a:gsLst>
           <a:path path="circle">
             <a:fillToRect l="50000" t="50000" r="50000" b="50000"/>
           </a:path>
-          <a:tileRect l="0" t="0" r="0" b="0"/>
         </a:gradFill>
       </a:bgFillStyleLst>
     </a:fmtScheme>
   </a:themeElements>
+  <a:objectDefaults>
+    <a:spDef>
+      <a:spPr/>
+      <a:bodyPr/>
+      <a:lstStyle/>
+      <a:style>
+        <a:lnRef idx="1">
+          <a:schemeClr val="accent1"/>
+        </a:lnRef>
+        <a:fillRef idx="3">
+          <a:schemeClr val="accent1"/>
+        </a:fillRef>
+        <a:effectRef idx="2">
+          <a:schemeClr val="accent1"/>
+        </a:effectRef>
+        <a:fontRef idx="minor">
+          <a:schemeClr val="lt1"/>
+        </a:fontRef>
+      </a:style>
+    </a:spDef>
+    <a:lnDef>
+      <a:spPr/>
+      <a:bodyPr/>
+      <a:lstStyle/>
+      <a:style>
+        <a:lnRef idx="2">
+          <a:schemeClr val="accent1"/>
+        </a:lnRef>
+        <a:fillRef idx="0">
+          <a:schemeClr val="accent1"/>
+        </a:fillRef>
+        <a:effectRef idx="1">
+          <a:schemeClr val="accent1"/>
+        </a:effectRef>
+        <a:fontRef idx="minor">
+          <a:schemeClr val="tx1"/>
+        </a:fontRef>
+      </a:style>
+    </a:lnDef>
+  </a:objectDefaults>
+  <a:extraClrSchemeLst/>
 </a:theme>
 </file>
</xml_diff>